<commit_message>
Update Developer Support Engineer Interview test.docx
Multiple quiestions answered
</commit_message>
<xml_diff>
--- a/Developer Support Engineer Interview test.docx
+++ b/Developer Support Engineer Interview test.docx
@@ -6,13 +6,10 @@
       <w:pPr>
         <w:shd w:val="clear" w:color="auto" w:fill="FFFFFF"/>
         <w:spacing w:before="100" w:beforeAutospacing="1" w:after="100" w:afterAutospacing="1"/>
-        <w:rPr>
-          <w:rFonts w:ascii="Times New Roman" w:eastAsia="Times New Roman" w:hAnsi="Times New Roman" w:cs="Times New Roman"/>
-        </w:rPr>
-      </w:pPr>
-      <w:r>
-        <w:rPr>
-          <w:rFonts w:ascii="ArialMT" w:eastAsia="Times New Roman" w:hAnsi="ArialMT" w:cs="Times New Roman"/>
+      </w:pPr>
+      <w:r>
+        <w:rPr>
+          <w:rFonts w:ascii="ArialMT" w:hAnsi="ArialMT"/>
           <w:sz w:val="32"/>
           <w:szCs w:val="32"/>
         </w:rPr>
@@ -23,13 +20,10 @@
       <w:pPr>
         <w:shd w:val="clear" w:color="auto" w:fill="FFFFFF"/>
         <w:spacing w:before="100" w:beforeAutospacing="1" w:after="100" w:afterAutospacing="1"/>
-        <w:rPr>
-          <w:rFonts w:ascii="Times New Roman" w:eastAsia="Times New Roman" w:hAnsi="Times New Roman" w:cs="Times New Roman"/>
-        </w:rPr>
-      </w:pPr>
-      <w:r>
-        <w:rPr>
-          <w:rFonts w:ascii="ArialMT" w:eastAsia="Times New Roman" w:hAnsi="ArialMT" w:cs="Times New Roman"/>
+      </w:pPr>
+      <w:r>
+        <w:rPr>
+          <w:rFonts w:ascii="ArialMT" w:hAnsi="ArialMT"/>
           <w:sz w:val="22"/>
           <w:szCs w:val="22"/>
         </w:rPr>
@@ -40,13 +34,10 @@
       <w:pPr>
         <w:shd w:val="clear" w:color="auto" w:fill="FFFFFF"/>
         <w:spacing w:before="100" w:beforeAutospacing="1" w:after="100" w:afterAutospacing="1"/>
-        <w:rPr>
-          <w:rFonts w:ascii="Times New Roman" w:eastAsia="Times New Roman" w:hAnsi="Times New Roman" w:cs="Times New Roman"/>
-        </w:rPr>
-      </w:pPr>
-      <w:r>
-        <w:rPr>
-          <w:rFonts w:ascii="ArialMT" w:eastAsia="Times New Roman" w:hAnsi="ArialMT" w:cs="Times New Roman"/>
+      </w:pPr>
+      <w:r>
+        <w:rPr>
+          <w:rFonts w:ascii="ArialMT" w:hAnsi="ArialMT"/>
           <w:sz w:val="22"/>
           <w:szCs w:val="22"/>
         </w:rPr>
@@ -75,14 +66,14 @@
           <w:tab w:val="left" w:pos="14656"/>
         </w:tabs>
         <w:rPr>
-          <w:rFonts w:ascii="Consolas" w:eastAsia="Times New Roman" w:hAnsi="Consolas" w:cs="Consolas"/>
-          <w:sz w:val="16"/>
-          <w:szCs w:val="16"/>
-        </w:rPr>
-      </w:pPr>
-      <w:r>
-        <w:rPr>
-          <w:rFonts w:ascii="Consolas" w:eastAsia="Times New Roman" w:hAnsi="Consolas" w:cs="Consolas"/>
+          <w:rFonts w:ascii="Consolas" w:hAnsi="Consolas" w:cs="Consolas"/>
+          <w:sz w:val="16"/>
+          <w:szCs w:val="16"/>
+        </w:rPr>
+      </w:pPr>
+      <w:r>
+        <w:rPr>
+          <w:rFonts w:ascii="Consolas" w:hAnsi="Consolas" w:cs="Consolas"/>
           <w:sz w:val="16"/>
           <w:szCs w:val="16"/>
         </w:rPr>
@@ -111,14 +102,14 @@
           <w:tab w:val="left" w:pos="14656"/>
         </w:tabs>
         <w:rPr>
-          <w:rFonts w:ascii="Consolas" w:eastAsia="Times New Roman" w:hAnsi="Consolas" w:cs="Consolas"/>
-          <w:sz w:val="16"/>
-          <w:szCs w:val="16"/>
-        </w:rPr>
-      </w:pPr>
-      <w:r>
-        <w:rPr>
-          <w:rFonts w:ascii="Consolas" w:eastAsia="Times New Roman" w:hAnsi="Consolas" w:cs="Consolas"/>
+          <w:rFonts w:ascii="Consolas" w:hAnsi="Consolas" w:cs="Consolas"/>
+          <w:sz w:val="16"/>
+          <w:szCs w:val="16"/>
+        </w:rPr>
+      </w:pPr>
+      <w:r>
+        <w:rPr>
+          <w:rFonts w:ascii="Consolas" w:hAnsi="Consolas" w:cs="Consolas"/>
           <w:sz w:val="16"/>
           <w:szCs w:val="16"/>
         </w:rPr>
@@ -147,14 +138,14 @@
           <w:tab w:val="left" w:pos="14656"/>
         </w:tabs>
         <w:rPr>
-          <w:rFonts w:ascii="Consolas" w:eastAsia="Times New Roman" w:hAnsi="Consolas" w:cs="Consolas"/>
-          <w:sz w:val="16"/>
-          <w:szCs w:val="16"/>
-        </w:rPr>
-      </w:pPr>
-      <w:r>
-        <w:rPr>
-          <w:rFonts w:ascii="Consolas" w:eastAsia="Times New Roman" w:hAnsi="Consolas" w:cs="Consolas"/>
+          <w:rFonts w:ascii="Consolas" w:hAnsi="Consolas" w:cs="Consolas"/>
+          <w:sz w:val="16"/>
+          <w:szCs w:val="16"/>
+        </w:rPr>
+      </w:pPr>
+      <w:r>
+        <w:rPr>
+          <w:rFonts w:ascii="Consolas" w:hAnsi="Consolas" w:cs="Consolas"/>
           <w:sz w:val="16"/>
           <w:szCs w:val="16"/>
         </w:rPr>
@@ -183,14 +174,14 @@
           <w:tab w:val="left" w:pos="14656"/>
         </w:tabs>
         <w:rPr>
-          <w:rFonts w:ascii="Consolas" w:eastAsia="Times New Roman" w:hAnsi="Consolas" w:cs="Consolas"/>
-          <w:sz w:val="16"/>
-          <w:szCs w:val="16"/>
-        </w:rPr>
-      </w:pPr>
-      <w:r>
-        <w:rPr>
-          <w:rFonts w:ascii="Consolas" w:eastAsia="Times New Roman" w:hAnsi="Consolas" w:cs="Consolas"/>
+          <w:rFonts w:ascii="Consolas" w:hAnsi="Consolas" w:cs="Consolas"/>
+          <w:sz w:val="16"/>
+          <w:szCs w:val="16"/>
+        </w:rPr>
+      </w:pPr>
+      <w:r>
+        <w:rPr>
+          <w:rFonts w:ascii="Consolas" w:hAnsi="Consolas" w:cs="Consolas"/>
           <w:sz w:val="16"/>
           <w:szCs w:val="16"/>
         </w:rPr>
@@ -219,14 +210,14 @@
           <w:tab w:val="left" w:pos="14656"/>
         </w:tabs>
         <w:rPr>
-          <w:rFonts w:ascii="Consolas" w:eastAsia="Times New Roman" w:hAnsi="Consolas" w:cs="Consolas"/>
-          <w:sz w:val="16"/>
-          <w:szCs w:val="16"/>
-        </w:rPr>
-      </w:pPr>
-      <w:r>
-        <w:rPr>
-          <w:rFonts w:ascii="Consolas" w:eastAsia="Times New Roman" w:hAnsi="Consolas" w:cs="Consolas"/>
+          <w:rFonts w:ascii="Consolas" w:hAnsi="Consolas" w:cs="Consolas"/>
+          <w:sz w:val="16"/>
+          <w:szCs w:val="16"/>
+        </w:rPr>
+      </w:pPr>
+      <w:r>
+        <w:rPr>
+          <w:rFonts w:ascii="Consolas" w:hAnsi="Consolas" w:cs="Consolas"/>
           <w:sz w:val="16"/>
           <w:szCs w:val="16"/>
         </w:rPr>
@@ -255,14 +246,14 @@
           <w:tab w:val="left" w:pos="14656"/>
         </w:tabs>
         <w:rPr>
-          <w:rFonts w:ascii="Consolas" w:eastAsia="Times New Roman" w:hAnsi="Consolas" w:cs="Consolas"/>
-          <w:sz w:val="16"/>
-          <w:szCs w:val="16"/>
-        </w:rPr>
-      </w:pPr>
-      <w:r>
-        <w:rPr>
-          <w:rFonts w:ascii="Consolas" w:eastAsia="Times New Roman" w:hAnsi="Consolas" w:cs="Consolas"/>
+          <w:rFonts w:ascii="Consolas" w:hAnsi="Consolas" w:cs="Consolas"/>
+          <w:sz w:val="16"/>
+          <w:szCs w:val="16"/>
+        </w:rPr>
+      </w:pPr>
+      <w:r>
+        <w:rPr>
+          <w:rFonts w:ascii="Consolas" w:hAnsi="Consolas" w:cs="Consolas"/>
           <w:sz w:val="16"/>
           <w:szCs w:val="16"/>
         </w:rPr>
@@ -273,13 +264,10 @@
       <w:pPr>
         <w:shd w:val="clear" w:color="auto" w:fill="FFFFFF"/>
         <w:spacing w:before="100" w:beforeAutospacing="1" w:after="100" w:afterAutospacing="1"/>
-        <w:rPr>
-          <w:rFonts w:ascii="Times New Roman" w:eastAsia="Times New Roman" w:hAnsi="Times New Roman" w:cs="Times New Roman"/>
-        </w:rPr>
-      </w:pPr>
-      <w:r>
-        <w:rPr>
-          <w:rFonts w:ascii="Consolas" w:eastAsia="Times New Roman" w:hAnsi="Consolas" w:cs="Consolas"/>
+      </w:pPr>
+      <w:r>
+        <w:rPr>
+          <w:rFonts w:ascii="Consolas" w:hAnsi="Consolas" w:cs="Consolas"/>
           <w:sz w:val="16"/>
           <w:szCs w:val="16"/>
         </w:rPr>
@@ -308,14 +296,14 @@
           <w:tab w:val="left" w:pos="14656"/>
         </w:tabs>
         <w:rPr>
-          <w:rFonts w:ascii="Consolas" w:eastAsia="Times New Roman" w:hAnsi="Consolas" w:cs="Consolas"/>
-          <w:sz w:val="16"/>
-          <w:szCs w:val="16"/>
-        </w:rPr>
-      </w:pPr>
-      <w:r>
-        <w:rPr>
-          <w:rFonts w:ascii="Consolas" w:eastAsia="Times New Roman" w:hAnsi="Consolas" w:cs="Consolas"/>
+          <w:rFonts w:ascii="Consolas" w:hAnsi="Consolas" w:cs="Consolas"/>
+          <w:sz w:val="16"/>
+          <w:szCs w:val="16"/>
+        </w:rPr>
+      </w:pPr>
+      <w:r>
+        <w:rPr>
+          <w:rFonts w:ascii="Consolas" w:hAnsi="Consolas" w:cs="Consolas"/>
           <w:sz w:val="16"/>
           <w:szCs w:val="16"/>
         </w:rPr>
@@ -344,14 +332,14 @@
           <w:tab w:val="left" w:pos="14656"/>
         </w:tabs>
         <w:rPr>
-          <w:rFonts w:ascii="Consolas" w:eastAsia="Times New Roman" w:hAnsi="Consolas" w:cs="Consolas"/>
-          <w:sz w:val="16"/>
-          <w:szCs w:val="16"/>
-        </w:rPr>
-      </w:pPr>
-      <w:r>
-        <w:rPr>
-          <w:rFonts w:ascii="Consolas" w:eastAsia="Times New Roman" w:hAnsi="Consolas" w:cs="Consolas"/>
+          <w:rFonts w:ascii="Consolas" w:hAnsi="Consolas" w:cs="Consolas"/>
+          <w:sz w:val="16"/>
+          <w:szCs w:val="16"/>
+        </w:rPr>
+      </w:pPr>
+      <w:r>
+        <w:rPr>
+          <w:rFonts w:ascii="Consolas" w:hAnsi="Consolas" w:cs="Consolas"/>
           <w:sz w:val="16"/>
           <w:szCs w:val="16"/>
         </w:rPr>
@@ -380,14 +368,14 @@
           <w:tab w:val="left" w:pos="14656"/>
         </w:tabs>
         <w:rPr>
-          <w:rFonts w:ascii="Consolas" w:eastAsia="Times New Roman" w:hAnsi="Consolas" w:cs="Consolas"/>
-          <w:sz w:val="16"/>
-          <w:szCs w:val="16"/>
-        </w:rPr>
-      </w:pPr>
-      <w:r>
-        <w:rPr>
-          <w:rFonts w:ascii="Consolas" w:eastAsia="Times New Roman" w:hAnsi="Consolas" w:cs="Consolas"/>
+          <w:rFonts w:ascii="Consolas" w:hAnsi="Consolas" w:cs="Consolas"/>
+          <w:sz w:val="16"/>
+          <w:szCs w:val="16"/>
+        </w:rPr>
+      </w:pPr>
+      <w:r>
+        <w:rPr>
+          <w:rFonts w:ascii="Consolas" w:hAnsi="Consolas" w:cs="Consolas"/>
           <w:sz w:val="16"/>
           <w:szCs w:val="16"/>
         </w:rPr>
@@ -416,14 +404,14 @@
           <w:tab w:val="left" w:pos="14656"/>
         </w:tabs>
         <w:rPr>
-          <w:rFonts w:ascii="Consolas" w:eastAsia="Times New Roman" w:hAnsi="Consolas" w:cs="Consolas"/>
-          <w:sz w:val="16"/>
-          <w:szCs w:val="16"/>
-        </w:rPr>
-      </w:pPr>
-      <w:r>
-        <w:rPr>
-          <w:rFonts w:ascii="Consolas" w:eastAsia="Times New Roman" w:hAnsi="Consolas" w:cs="Consolas"/>
+          <w:rFonts w:ascii="Consolas" w:hAnsi="Consolas" w:cs="Consolas"/>
+          <w:sz w:val="16"/>
+          <w:szCs w:val="16"/>
+        </w:rPr>
+      </w:pPr>
+      <w:r>
+        <w:rPr>
+          <w:rFonts w:ascii="Consolas" w:hAnsi="Consolas" w:cs="Consolas"/>
           <w:sz w:val="16"/>
           <w:szCs w:val="16"/>
         </w:rPr>
@@ -452,14 +440,14 @@
           <w:tab w:val="left" w:pos="14656"/>
         </w:tabs>
         <w:rPr>
-          <w:rFonts w:ascii="Consolas" w:eastAsia="Times New Roman" w:hAnsi="Consolas" w:cs="Consolas"/>
-          <w:sz w:val="16"/>
-          <w:szCs w:val="16"/>
-        </w:rPr>
-      </w:pPr>
-      <w:r>
-        <w:rPr>
-          <w:rFonts w:ascii="Consolas" w:eastAsia="Times New Roman" w:hAnsi="Consolas" w:cs="Consolas"/>
+          <w:rFonts w:ascii="Consolas" w:hAnsi="Consolas" w:cs="Consolas"/>
+          <w:sz w:val="16"/>
+          <w:szCs w:val="16"/>
+        </w:rPr>
+      </w:pPr>
+      <w:r>
+        <w:rPr>
+          <w:rFonts w:ascii="Consolas" w:hAnsi="Consolas" w:cs="Consolas"/>
           <w:sz w:val="16"/>
           <w:szCs w:val="16"/>
         </w:rPr>
@@ -488,14 +476,14 @@
           <w:tab w:val="left" w:pos="14656"/>
         </w:tabs>
         <w:rPr>
-          <w:rFonts w:ascii="Consolas" w:eastAsia="Times New Roman" w:hAnsi="Consolas" w:cs="Consolas"/>
-          <w:sz w:val="16"/>
-          <w:szCs w:val="16"/>
-        </w:rPr>
-      </w:pPr>
-      <w:r>
-        <w:rPr>
-          <w:rFonts w:ascii="Consolas" w:eastAsia="Times New Roman" w:hAnsi="Consolas" w:cs="Consolas"/>
+          <w:rFonts w:ascii="Consolas" w:hAnsi="Consolas" w:cs="Consolas"/>
+          <w:sz w:val="16"/>
+          <w:szCs w:val="16"/>
+        </w:rPr>
+      </w:pPr>
+      <w:r>
+        <w:rPr>
+          <w:rFonts w:ascii="Consolas" w:hAnsi="Consolas" w:cs="Consolas"/>
           <w:sz w:val="16"/>
           <w:szCs w:val="16"/>
         </w:rPr>
@@ -524,14 +512,14 @@
           <w:tab w:val="left" w:pos="14656"/>
         </w:tabs>
         <w:rPr>
-          <w:rFonts w:ascii="Consolas" w:eastAsia="Times New Roman" w:hAnsi="Consolas" w:cs="Consolas"/>
-          <w:sz w:val="16"/>
-          <w:szCs w:val="16"/>
-        </w:rPr>
-      </w:pPr>
-      <w:r>
-        <w:rPr>
-          <w:rFonts w:ascii="Consolas" w:eastAsia="Times New Roman" w:hAnsi="Consolas" w:cs="Consolas"/>
+          <w:rFonts w:ascii="Consolas" w:hAnsi="Consolas" w:cs="Consolas"/>
+          <w:sz w:val="16"/>
+          <w:szCs w:val="16"/>
+        </w:rPr>
+      </w:pPr>
+      <w:r>
+        <w:rPr>
+          <w:rFonts w:ascii="Consolas" w:hAnsi="Consolas" w:cs="Consolas"/>
           <w:sz w:val="16"/>
           <w:szCs w:val="16"/>
         </w:rPr>
@@ -560,14 +548,14 @@
           <w:tab w:val="left" w:pos="14656"/>
         </w:tabs>
         <w:rPr>
-          <w:rFonts w:ascii="Consolas" w:eastAsia="Times New Roman" w:hAnsi="Consolas" w:cs="Consolas"/>
-          <w:sz w:val="16"/>
-          <w:szCs w:val="16"/>
-        </w:rPr>
-      </w:pPr>
-      <w:r>
-        <w:rPr>
-          <w:rFonts w:ascii="Consolas" w:eastAsia="Times New Roman" w:hAnsi="Consolas" w:cs="Consolas"/>
+          <w:rFonts w:ascii="Consolas" w:hAnsi="Consolas" w:cs="Consolas"/>
+          <w:sz w:val="16"/>
+          <w:szCs w:val="16"/>
+        </w:rPr>
+      </w:pPr>
+      <w:r>
+        <w:rPr>
+          <w:rFonts w:ascii="Consolas" w:hAnsi="Consolas" w:cs="Consolas"/>
           <w:sz w:val="16"/>
           <w:szCs w:val="16"/>
         </w:rPr>
@@ -596,14 +584,14 @@
           <w:tab w:val="left" w:pos="14656"/>
         </w:tabs>
         <w:rPr>
-          <w:rFonts w:ascii="Consolas" w:eastAsia="Times New Roman" w:hAnsi="Consolas" w:cs="Consolas"/>
-          <w:sz w:val="16"/>
-          <w:szCs w:val="16"/>
-        </w:rPr>
-      </w:pPr>
-      <w:r>
-        <w:rPr>
-          <w:rFonts w:ascii="Consolas" w:eastAsia="Times New Roman" w:hAnsi="Consolas" w:cs="Consolas"/>
+          <w:rFonts w:ascii="Consolas" w:hAnsi="Consolas" w:cs="Consolas"/>
+          <w:sz w:val="16"/>
+          <w:szCs w:val="16"/>
+        </w:rPr>
+      </w:pPr>
+      <w:r>
+        <w:rPr>
+          <w:rFonts w:ascii="Consolas" w:hAnsi="Consolas" w:cs="Consolas"/>
           <w:sz w:val="16"/>
           <w:szCs w:val="16"/>
         </w:rPr>
@@ -632,14 +620,14 @@
           <w:tab w:val="left" w:pos="14656"/>
         </w:tabs>
         <w:rPr>
-          <w:rFonts w:ascii="Consolas" w:eastAsia="Times New Roman" w:hAnsi="Consolas" w:cs="Consolas"/>
-          <w:sz w:val="16"/>
-          <w:szCs w:val="16"/>
-        </w:rPr>
-      </w:pPr>
-      <w:r>
-        <w:rPr>
-          <w:rFonts w:ascii="Consolas" w:eastAsia="Times New Roman" w:hAnsi="Consolas" w:cs="Consolas"/>
+          <w:rFonts w:ascii="Consolas" w:hAnsi="Consolas" w:cs="Consolas"/>
+          <w:sz w:val="16"/>
+          <w:szCs w:val="16"/>
+        </w:rPr>
+      </w:pPr>
+      <w:r>
+        <w:rPr>
+          <w:rFonts w:ascii="Consolas" w:hAnsi="Consolas" w:cs="Consolas"/>
           <w:sz w:val="16"/>
           <w:szCs w:val="16"/>
         </w:rPr>
@@ -668,14 +656,14 @@
           <w:tab w:val="left" w:pos="14656"/>
         </w:tabs>
         <w:rPr>
-          <w:rFonts w:ascii="Consolas" w:eastAsia="Times New Roman" w:hAnsi="Consolas" w:cs="Consolas"/>
-          <w:sz w:val="16"/>
-          <w:szCs w:val="16"/>
-        </w:rPr>
-      </w:pPr>
-      <w:r>
-        <w:rPr>
-          <w:rFonts w:ascii="Consolas" w:eastAsia="Times New Roman" w:hAnsi="Consolas" w:cs="Consolas"/>
+          <w:rFonts w:ascii="Consolas" w:hAnsi="Consolas" w:cs="Consolas"/>
+          <w:sz w:val="16"/>
+          <w:szCs w:val="16"/>
+        </w:rPr>
+      </w:pPr>
+      <w:r>
+        <w:rPr>
+          <w:rFonts w:ascii="Consolas" w:hAnsi="Consolas" w:cs="Consolas"/>
           <w:sz w:val="16"/>
           <w:szCs w:val="16"/>
         </w:rPr>
@@ -704,14 +692,14 @@
           <w:tab w:val="left" w:pos="14656"/>
         </w:tabs>
         <w:rPr>
-          <w:rFonts w:ascii="Consolas" w:eastAsia="Times New Roman" w:hAnsi="Consolas" w:cs="Consolas"/>
-          <w:sz w:val="16"/>
-          <w:szCs w:val="16"/>
-        </w:rPr>
-      </w:pPr>
-      <w:r>
-        <w:rPr>
-          <w:rFonts w:ascii="Consolas" w:eastAsia="Times New Roman" w:hAnsi="Consolas" w:cs="Consolas"/>
+          <w:rFonts w:ascii="Consolas" w:hAnsi="Consolas" w:cs="Consolas"/>
+          <w:sz w:val="16"/>
+          <w:szCs w:val="16"/>
+        </w:rPr>
+      </w:pPr>
+      <w:r>
+        <w:rPr>
+          <w:rFonts w:ascii="Consolas" w:hAnsi="Consolas" w:cs="Consolas"/>
           <w:sz w:val="16"/>
           <w:szCs w:val="16"/>
         </w:rPr>
@@ -740,14 +728,14 @@
           <w:tab w:val="left" w:pos="14656"/>
         </w:tabs>
         <w:rPr>
-          <w:rFonts w:ascii="Consolas" w:eastAsia="Times New Roman" w:hAnsi="Consolas" w:cs="Consolas"/>
-          <w:sz w:val="16"/>
-          <w:szCs w:val="16"/>
-        </w:rPr>
-      </w:pPr>
-      <w:r>
-        <w:rPr>
-          <w:rFonts w:ascii="Consolas" w:eastAsia="Times New Roman" w:hAnsi="Consolas" w:cs="Consolas"/>
+          <w:rFonts w:ascii="Consolas" w:hAnsi="Consolas" w:cs="Consolas"/>
+          <w:sz w:val="16"/>
+          <w:szCs w:val="16"/>
+        </w:rPr>
+      </w:pPr>
+      <w:r>
+        <w:rPr>
+          <w:rFonts w:ascii="Consolas" w:hAnsi="Consolas" w:cs="Consolas"/>
           <w:sz w:val="16"/>
           <w:szCs w:val="16"/>
         </w:rPr>
@@ -776,14 +764,14 @@
           <w:tab w:val="left" w:pos="14656"/>
         </w:tabs>
         <w:rPr>
-          <w:rFonts w:ascii="Consolas" w:eastAsia="Times New Roman" w:hAnsi="Consolas" w:cs="Consolas"/>
-          <w:sz w:val="16"/>
-          <w:szCs w:val="16"/>
-        </w:rPr>
-      </w:pPr>
-      <w:r>
-        <w:rPr>
-          <w:rFonts w:ascii="Consolas" w:eastAsia="Times New Roman" w:hAnsi="Consolas" w:cs="Consolas"/>
+          <w:rFonts w:ascii="Consolas" w:hAnsi="Consolas" w:cs="Consolas"/>
+          <w:sz w:val="16"/>
+          <w:szCs w:val="16"/>
+        </w:rPr>
+      </w:pPr>
+      <w:r>
+        <w:rPr>
+          <w:rFonts w:ascii="Consolas" w:hAnsi="Consolas" w:cs="Consolas"/>
           <w:sz w:val="16"/>
           <w:szCs w:val="16"/>
         </w:rPr>
@@ -812,14 +800,14 @@
           <w:tab w:val="left" w:pos="14656"/>
         </w:tabs>
         <w:rPr>
-          <w:rFonts w:ascii="Consolas" w:eastAsia="Times New Roman" w:hAnsi="Consolas" w:cs="Consolas"/>
-          <w:sz w:val="16"/>
-          <w:szCs w:val="16"/>
-        </w:rPr>
-      </w:pPr>
-      <w:r>
-        <w:rPr>
-          <w:rFonts w:ascii="Consolas" w:eastAsia="Times New Roman" w:hAnsi="Consolas" w:cs="Consolas"/>
+          <w:rFonts w:ascii="Consolas" w:hAnsi="Consolas" w:cs="Consolas"/>
+          <w:sz w:val="16"/>
+          <w:szCs w:val="16"/>
+        </w:rPr>
+      </w:pPr>
+      <w:r>
+        <w:rPr>
+          <w:rFonts w:ascii="Consolas" w:hAnsi="Consolas" w:cs="Consolas"/>
           <w:sz w:val="16"/>
           <w:szCs w:val="16"/>
         </w:rPr>
@@ -830,13 +818,10 @@
       <w:pPr>
         <w:shd w:val="clear" w:color="auto" w:fill="FFFFFF"/>
         <w:spacing w:before="100" w:beforeAutospacing="1" w:after="100" w:afterAutospacing="1"/>
-        <w:rPr>
-          <w:rFonts w:ascii="Times New Roman" w:eastAsia="Times New Roman" w:hAnsi="Times New Roman" w:cs="Times New Roman"/>
-        </w:rPr>
-      </w:pPr>
-      <w:r>
-        <w:rPr>
-          <w:rFonts w:ascii="Consolas" w:eastAsia="Times New Roman" w:hAnsi="Consolas" w:cs="Consolas"/>
+      </w:pPr>
+      <w:r>
+        <w:rPr>
+          <w:rFonts w:ascii="Consolas" w:hAnsi="Consolas" w:cs="Consolas"/>
           <w:sz w:val="16"/>
           <w:szCs w:val="16"/>
         </w:rPr>
@@ -847,13 +832,10 @@
       <w:pPr>
         <w:shd w:val="clear" w:color="auto" w:fill="FFFFFF"/>
         <w:spacing w:before="100" w:beforeAutospacing="1" w:after="100" w:afterAutospacing="1"/>
-        <w:rPr>
-          <w:rFonts w:ascii="Times New Roman" w:eastAsia="Times New Roman" w:hAnsi="Times New Roman" w:cs="Times New Roman"/>
-        </w:rPr>
-      </w:pPr>
-      <w:r>
-        <w:rPr>
-          <w:rFonts w:ascii="Consolas" w:eastAsia="Times New Roman" w:hAnsi="Consolas" w:cs="Consolas"/>
+      </w:pPr>
+      <w:r>
+        <w:rPr>
+          <w:rFonts w:ascii="Consolas" w:hAnsi="Consolas" w:cs="Consolas"/>
           <w:sz w:val="16"/>
           <w:szCs w:val="16"/>
         </w:rPr>
@@ -864,13 +846,10 @@
       <w:pPr>
         <w:shd w:val="clear" w:color="auto" w:fill="FFFFFF"/>
         <w:spacing w:before="100" w:beforeAutospacing="1" w:after="100" w:afterAutospacing="1"/>
-        <w:rPr>
-          <w:rFonts w:ascii="Times New Roman" w:eastAsia="Times New Roman" w:hAnsi="Times New Roman" w:cs="Times New Roman"/>
-        </w:rPr>
-      </w:pPr>
-      <w:r>
-        <w:rPr>
-          <w:rFonts w:ascii="Consolas" w:eastAsia="Times New Roman" w:hAnsi="Consolas" w:cs="Consolas"/>
+      </w:pPr>
+      <w:r>
+        <w:rPr>
+          <w:rFonts w:ascii="Consolas" w:hAnsi="Consolas" w:cs="Consolas"/>
           <w:sz w:val="16"/>
           <w:szCs w:val="16"/>
         </w:rPr>
@@ -899,14 +878,14 @@
           <w:tab w:val="left" w:pos="14656"/>
         </w:tabs>
         <w:rPr>
-          <w:rFonts w:ascii="Consolas" w:eastAsia="Times New Roman" w:hAnsi="Consolas" w:cs="Consolas"/>
-          <w:sz w:val="16"/>
-          <w:szCs w:val="16"/>
-        </w:rPr>
-      </w:pPr>
-      <w:r>
-        <w:rPr>
-          <w:rFonts w:ascii="Consolas" w:eastAsia="Times New Roman" w:hAnsi="Consolas" w:cs="Consolas"/>
+          <w:rFonts w:ascii="Consolas" w:hAnsi="Consolas" w:cs="Consolas"/>
+          <w:sz w:val="16"/>
+          <w:szCs w:val="16"/>
+        </w:rPr>
+      </w:pPr>
+      <w:r>
+        <w:rPr>
+          <w:rFonts w:ascii="Consolas" w:hAnsi="Consolas" w:cs="Consolas"/>
           <w:sz w:val="16"/>
           <w:szCs w:val="16"/>
         </w:rPr>
@@ -935,14 +914,14 @@
           <w:tab w:val="left" w:pos="14656"/>
         </w:tabs>
         <w:rPr>
-          <w:rFonts w:ascii="Consolas" w:eastAsia="Times New Roman" w:hAnsi="Consolas" w:cs="Consolas"/>
-          <w:sz w:val="16"/>
-          <w:szCs w:val="16"/>
-        </w:rPr>
-      </w:pPr>
-      <w:r>
-        <w:rPr>
-          <w:rFonts w:ascii="Consolas" w:eastAsia="Times New Roman" w:hAnsi="Consolas" w:cs="Consolas"/>
+          <w:rFonts w:ascii="Consolas" w:hAnsi="Consolas" w:cs="Consolas"/>
+          <w:sz w:val="16"/>
+          <w:szCs w:val="16"/>
+        </w:rPr>
+      </w:pPr>
+      <w:r>
+        <w:rPr>
+          <w:rFonts w:ascii="Consolas" w:hAnsi="Consolas" w:cs="Consolas"/>
           <w:sz w:val="16"/>
           <w:szCs w:val="16"/>
         </w:rPr>
@@ -953,13 +932,10 @@
       <w:pPr>
         <w:shd w:val="clear" w:color="auto" w:fill="FFFFFF"/>
         <w:spacing w:before="100" w:beforeAutospacing="1" w:after="100" w:afterAutospacing="1"/>
-        <w:rPr>
-          <w:rFonts w:ascii="Times New Roman" w:eastAsia="Times New Roman" w:hAnsi="Times New Roman" w:cs="Times New Roman"/>
-        </w:rPr>
-      </w:pPr>
-      <w:r>
-        <w:rPr>
-          <w:rFonts w:ascii="ArialMT" w:eastAsia="Times New Roman" w:hAnsi="ArialMT" w:cs="Times New Roman"/>
+      </w:pPr>
+      <w:r>
+        <w:rPr>
+          <w:rFonts w:ascii="ArialMT" w:hAnsi="ArialMT"/>
           <w:sz w:val="22"/>
           <w:szCs w:val="22"/>
         </w:rPr>
@@ -970,13 +946,10 @@
       <w:pPr>
         <w:shd w:val="clear" w:color="auto" w:fill="FFFFFF"/>
         <w:spacing w:before="100" w:beforeAutospacing="1" w:after="100" w:afterAutospacing="1"/>
-        <w:rPr>
-          <w:rFonts w:ascii="Times New Roman" w:eastAsia="Times New Roman" w:hAnsi="Times New Roman" w:cs="Times New Roman"/>
-        </w:rPr>
-      </w:pPr>
-      <w:r>
-        <w:rPr>
-          <w:rFonts w:ascii="ArialMT" w:eastAsia="Times New Roman" w:hAnsi="ArialMT" w:cs="Times New Roman"/>
+      </w:pPr>
+      <w:r>
+        <w:rPr>
+          <w:rFonts w:ascii="ArialMT" w:hAnsi="ArialMT"/>
           <w:sz w:val="22"/>
           <w:szCs w:val="22"/>
         </w:rPr>
@@ -987,13 +960,10 @@
       <w:pPr>
         <w:shd w:val="clear" w:color="auto" w:fill="FFFFFF"/>
         <w:spacing w:before="100" w:beforeAutospacing="1" w:after="100" w:afterAutospacing="1"/>
-        <w:rPr>
-          <w:rFonts w:ascii="Times New Roman" w:eastAsia="Times New Roman" w:hAnsi="Times New Roman" w:cs="Times New Roman"/>
-        </w:rPr>
-      </w:pPr>
-      <w:r>
-        <w:rPr>
-          <w:rFonts w:ascii="ArialMT" w:eastAsia="Times New Roman" w:hAnsi="ArialMT" w:cs="Times New Roman"/>
+      </w:pPr>
+      <w:r>
+        <w:rPr>
+          <w:rFonts w:ascii="ArialMT" w:hAnsi="ArialMT"/>
           <w:sz w:val="22"/>
           <w:szCs w:val="22"/>
         </w:rPr>
@@ -1004,13 +974,10 @@
       <w:pPr>
         <w:shd w:val="clear" w:color="auto" w:fill="FFFFFF"/>
         <w:spacing w:before="100" w:beforeAutospacing="1" w:after="100" w:afterAutospacing="1"/>
-        <w:rPr>
-          <w:rFonts w:ascii="Times New Roman" w:eastAsia="Times New Roman" w:hAnsi="Times New Roman" w:cs="Times New Roman"/>
-        </w:rPr>
-      </w:pPr>
-      <w:r>
-        <w:rPr>
-          <w:rFonts w:ascii="ArialMT" w:eastAsia="Times New Roman" w:hAnsi="ArialMT" w:cs="Times New Roman"/>
+      </w:pPr>
+      <w:r>
+        <w:rPr>
+          <w:rFonts w:ascii="ArialMT" w:hAnsi="ArialMT"/>
           <w:sz w:val="22"/>
           <w:szCs w:val="22"/>
         </w:rPr>
@@ -1021,13 +988,10 @@
       <w:pPr>
         <w:shd w:val="clear" w:color="auto" w:fill="FFFFFF"/>
         <w:spacing w:before="100" w:beforeAutospacing="1" w:after="100" w:afterAutospacing="1"/>
-        <w:rPr>
-          <w:rFonts w:ascii="Times New Roman" w:eastAsia="Times New Roman" w:hAnsi="Times New Roman" w:cs="Times New Roman"/>
-        </w:rPr>
-      </w:pPr>
-      <w:r>
-        <w:rPr>
-          <w:rFonts w:ascii="ArialMT" w:eastAsia="Times New Roman" w:hAnsi="ArialMT" w:cs="Times New Roman"/>
+      </w:pPr>
+      <w:r>
+        <w:rPr>
+          <w:rFonts w:ascii="ArialMT" w:hAnsi="ArialMT"/>
           <w:sz w:val="22"/>
           <w:szCs w:val="22"/>
         </w:rPr>
@@ -1039,13 +1003,10 @@
         <w:shd w:val="clear" w:color="auto" w:fill="FFFFFF"/>
         <w:spacing w:before="100" w:beforeAutospacing="1" w:after="100" w:afterAutospacing="1"/>
         <w:ind w:left="720"/>
-        <w:rPr>
-          <w:rFonts w:ascii="Times New Roman" w:eastAsia="Times New Roman" w:hAnsi="Times New Roman" w:cs="Times New Roman"/>
-        </w:rPr>
-      </w:pPr>
-      <w:r>
-        <w:rPr>
-          <w:rFonts w:ascii="ArialMT" w:eastAsia="Times New Roman" w:hAnsi="ArialMT" w:cs="Times New Roman"/>
+      </w:pPr>
+      <w:r>
+        <w:rPr>
+          <w:rFonts w:ascii="ArialMT" w:hAnsi="ArialMT"/>
           <w:sz w:val="22"/>
           <w:szCs w:val="22"/>
         </w:rPr>
@@ -1054,7 +1015,7 @@
       </w:r>
       <w:r>
         <w:rPr>
-          <w:rFonts w:ascii="ArialMT" w:eastAsia="Times New Roman" w:hAnsi="ArialMT" w:cs="Times New Roman"/>
+          <w:rFonts w:ascii="ArialMT" w:hAnsi="ArialMT"/>
           <w:color w:val="0F54CC"/>
           <w:sz w:val="22"/>
           <w:szCs w:val="22"/>
@@ -1063,7 +1024,7 @@
       </w:r>
       <w:r>
         <w:rPr>
-          <w:rFonts w:ascii="ArialMT" w:eastAsia="Times New Roman" w:hAnsi="ArialMT" w:cs="Times New Roman"/>
+          <w:rFonts w:ascii="ArialMT" w:hAnsi="ArialMT"/>
           <w:sz w:val="22"/>
           <w:szCs w:val="22"/>
         </w:rPr>
@@ -1071,7 +1032,7 @@
       </w:r>
       <w:r>
         <w:rPr>
-          <w:rFonts w:ascii="Arial" w:eastAsia="Times New Roman" w:hAnsi="Arial" w:cs="Arial"/>
+          <w:rFonts w:ascii="Arial" w:hAnsi="Arial" w:cs="Arial"/>
           <w:b/>
           <w:bCs/>
           <w:sz w:val="22"/>
@@ -1081,7 +1042,7 @@
       </w:r>
       <w:r>
         <w:rPr>
-          <w:rFonts w:ascii="ArialMT" w:eastAsia="Times New Roman" w:hAnsi="ArialMT" w:cs="Times New Roman"/>
+          <w:rFonts w:ascii="ArialMT" w:hAnsi="ArialMT"/>
           <w:sz w:val="22"/>
           <w:szCs w:val="22"/>
         </w:rPr>
@@ -1093,13 +1054,10 @@
         <w:shd w:val="clear" w:color="auto" w:fill="FFFFFF"/>
         <w:spacing w:before="100" w:beforeAutospacing="1" w:after="100" w:afterAutospacing="1"/>
         <w:ind w:left="720"/>
-        <w:rPr>
-          <w:rFonts w:ascii="Times New Roman" w:eastAsia="Times New Roman" w:hAnsi="Times New Roman" w:cs="Times New Roman"/>
-        </w:rPr>
-      </w:pPr>
-      <w:r>
-        <w:rPr>
-          <w:rFonts w:ascii="ArialMT" w:eastAsia="Times New Roman" w:hAnsi="ArialMT" w:cs="Times New Roman"/>
+      </w:pPr>
+      <w:r>
+        <w:rPr>
+          <w:rFonts w:ascii="ArialMT" w:hAnsi="ArialMT"/>
           <w:sz w:val="22"/>
           <w:szCs w:val="22"/>
         </w:rPr>
@@ -1111,13 +1069,10 @@
         <w:shd w:val="clear" w:color="auto" w:fill="FFFFFF"/>
         <w:spacing w:before="100" w:beforeAutospacing="1" w:after="100" w:afterAutospacing="1"/>
         <w:ind w:left="720"/>
-        <w:rPr>
-          <w:rFonts w:ascii="Times New Roman" w:eastAsia="Times New Roman" w:hAnsi="Times New Roman" w:cs="Times New Roman"/>
-        </w:rPr>
-      </w:pPr>
-      <w:r>
-        <w:rPr>
-          <w:rFonts w:ascii="ArialMT" w:eastAsia="Times New Roman" w:hAnsi="ArialMT" w:cs="Times New Roman"/>
+      </w:pPr>
+      <w:r>
+        <w:rPr>
+          <w:rFonts w:ascii="ArialMT" w:hAnsi="ArialMT"/>
           <w:sz w:val="22"/>
           <w:szCs w:val="22"/>
         </w:rPr>
@@ -1128,13 +1083,10 @@
       <w:pPr>
         <w:shd w:val="clear" w:color="auto" w:fill="FFFFFF"/>
         <w:spacing w:before="100" w:beforeAutospacing="1" w:after="100" w:afterAutospacing="1"/>
-        <w:rPr>
-          <w:rFonts w:ascii="Times New Roman" w:eastAsia="Times New Roman" w:hAnsi="Times New Roman" w:cs="Times New Roman"/>
-        </w:rPr>
-      </w:pPr>
-      <w:r>
-        <w:rPr>
-          <w:rFonts w:ascii="ArialMT" w:eastAsia="Times New Roman" w:hAnsi="ArialMT" w:cs="Times New Roman"/>
+      </w:pPr>
+      <w:r>
+        <w:rPr>
+          <w:rFonts w:ascii="ArialMT" w:hAnsi="ArialMT"/>
           <w:sz w:val="22"/>
           <w:szCs w:val="22"/>
         </w:rPr>
@@ -1146,13 +1098,10 @@
         <w:shd w:val="clear" w:color="auto" w:fill="FFFFFF"/>
         <w:spacing w:before="100" w:beforeAutospacing="1" w:after="100" w:afterAutospacing="1"/>
         <w:ind w:left="720"/>
-        <w:rPr>
-          <w:rFonts w:ascii="Times New Roman" w:eastAsia="Times New Roman" w:hAnsi="Times New Roman" w:cs="Times New Roman"/>
-        </w:rPr>
-      </w:pPr>
-      <w:r>
-        <w:rPr>
-          <w:rFonts w:ascii="ArialMT" w:eastAsia="Times New Roman" w:hAnsi="ArialMT" w:cs="Times New Roman"/>
+      </w:pPr>
+      <w:r>
+        <w:rPr>
+          <w:rFonts w:ascii="ArialMT" w:hAnsi="ArialMT"/>
           <w:sz w:val="22"/>
           <w:szCs w:val="22"/>
         </w:rPr>
@@ -1165,12 +1114,14 @@
         <w:spacing w:before="100" w:beforeAutospacing="1" w:after="100" w:afterAutospacing="1"/>
         <w:ind w:left="1440"/>
         <w:rPr>
-          <w:rFonts w:ascii="Times New Roman" w:eastAsia="Times New Roman" w:hAnsi="Times New Roman" w:cs="Times New Roman"/>
-        </w:rPr>
-      </w:pPr>
-      <w:r>
-        <w:rPr>
-          <w:rFonts w:ascii="ArialMT" w:eastAsia="Times New Roman" w:hAnsi="ArialMT" w:cs="Times New Roman"/>
+          <w:rFonts w:ascii="ArialMT" w:hAnsi="ArialMT"/>
+          <w:sz w:val="22"/>
+          <w:szCs w:val="22"/>
+        </w:rPr>
+      </w:pPr>
+      <w:r>
+        <w:rPr>
+          <w:rFonts w:ascii="ArialMT" w:hAnsi="ArialMT"/>
           <w:sz w:val="22"/>
           <w:szCs w:val="22"/>
         </w:rPr>
@@ -1183,12 +1134,72 @@
         <w:spacing w:before="100" w:beforeAutospacing="1" w:after="100" w:afterAutospacing="1"/>
         <w:ind w:left="1440"/>
         <w:rPr>
-          <w:rFonts w:ascii="Times New Roman" w:eastAsia="Times New Roman" w:hAnsi="Times New Roman" w:cs="Times New Roman"/>
-        </w:rPr>
-      </w:pPr>
-      <w:r>
-        <w:rPr>
-          <w:rFonts w:ascii="ArialMT" w:eastAsia="Times New Roman" w:hAnsi="ArialMT" w:cs="Times New Roman"/>
+          <w:rFonts w:ascii="ArialMT" w:hAnsi="ArialMT"/>
+          <w:color w:val="2F5496" w:themeColor="accent1" w:themeShade="BF"/>
+          <w:sz w:val="22"/>
+          <w:szCs w:val="22"/>
+          <w:lang w:val="en-US"/>
+        </w:rPr>
+      </w:pPr>
+      <w:r>
+        <w:rPr>
+          <w:rFonts w:ascii="ArialMT" w:hAnsi="ArialMT"/>
+          <w:color w:val="2F5496" w:themeColor="accent1" w:themeShade="BF"/>
+          <w:sz w:val="22"/>
+          <w:szCs w:val="22"/>
+          <w:lang w:val="en-US"/>
+        </w:rPr>
+        <w:t xml:space="preserve">The Scriptable Build Pipeline lets you program and customize the way the project is compiled/built with your own C# code or with pre-made code that comes with Unity. The SBP is generally used to improve </w:t>
+      </w:r>
+      <w:r>
+        <w:rPr>
+          <w:rFonts w:ascii="ArialMT" w:hAnsi="ArialMT"/>
+          <w:color w:val="2F5496" w:themeColor="accent1" w:themeShade="BF"/>
+          <w:sz w:val="22"/>
+          <w:szCs w:val="22"/>
+          <w:lang w:val="en-US"/>
+        </w:rPr>
+        <w:t>build time or have more control over the general building flow.</w:t>
+      </w:r>
+    </w:p>
+    <w:p>
+      <w:pPr>
+        <w:shd w:val="clear" w:color="auto" w:fill="FFFFFF"/>
+        <w:spacing w:before="100" w:beforeAutospacing="1" w:after="100" w:afterAutospacing="1"/>
+        <w:ind w:left="1440"/>
+        <w:rPr>
+          <w:rFonts w:ascii="ArialMT" w:hAnsi="ArialMT"/>
+          <w:color w:val="2F5496" w:themeColor="accent1" w:themeShade="BF"/>
+          <w:sz w:val="22"/>
+          <w:szCs w:val="22"/>
+          <w:lang w:val="en-US"/>
+        </w:rPr>
+      </w:pPr>
+      <w:r>
+        <w:rPr>
+          <w:rFonts w:ascii="ArialMT" w:hAnsi="ArialMT"/>
+          <w:color w:val="2F5496" w:themeColor="accent1" w:themeShade="BF"/>
+          <w:sz w:val="22"/>
+          <w:szCs w:val="22"/>
+          <w:lang w:val="en-US"/>
+        </w:rPr>
+        <w:t>Can be used for: Improving building time</w:t>
+      </w:r>
+    </w:p>
+    <w:p>
+      <w:pPr>
+        <w:shd w:val="clear" w:color="auto" w:fill="FFFFFF"/>
+        <w:spacing w:before="100" w:beforeAutospacing="1" w:after="100" w:afterAutospacing="1"/>
+        <w:ind w:left="1440"/>
+        <w:rPr>
+          <w:rFonts w:ascii="ArialMT" w:hAnsi="ArialMT"/>
+          <w:sz w:val="22"/>
+          <w:szCs w:val="22"/>
+        </w:rPr>
+      </w:pPr>
+      <w:r>
+        <w:rPr>
+          <w:rFonts w:ascii="ArialMT" w:hAnsi="ArialMT"/>
           <w:sz w:val="22"/>
           <w:szCs w:val="22"/>
         </w:rPr>
@@ -1201,12 +1212,228 @@
         <w:spacing w:before="100" w:beforeAutospacing="1" w:after="100" w:afterAutospacing="1"/>
         <w:ind w:left="1440"/>
         <w:rPr>
-          <w:rFonts w:ascii="Times New Roman" w:eastAsia="Times New Roman" w:hAnsi="Times New Roman" w:cs="Times New Roman"/>
-        </w:rPr>
-      </w:pPr>
-      <w:r>
-        <w:rPr>
-          <w:rFonts w:ascii="ArialMT" w:eastAsia="Times New Roman" w:hAnsi="ArialMT" w:cs="Times New Roman"/>
+          <w:rFonts w:ascii="ArialMT" w:hAnsi="ArialMT"/>
+          <w:color w:val="2F5496" w:themeColor="accent1" w:themeShade="BF"/>
+          <w:sz w:val="22"/>
+          <w:szCs w:val="22"/>
+          <w:lang w:val="en-US"/>
+        </w:rPr>
+      </w:pPr>
+      <w:proofErr w:type="gramStart"/>
+      <w:r>
+        <w:rPr>
+          <w:rFonts w:ascii="ArialMT" w:hAnsi="ArialMT"/>
+          <w:color w:val="2F5496" w:themeColor="accent1" w:themeShade="BF"/>
+          <w:sz w:val="22"/>
+          <w:szCs w:val="22"/>
+          <w:lang w:val="en-US"/>
+        </w:rPr>
+        <w:t>Similar to</w:t>
+      </w:r>
+      <w:proofErr w:type="gramEnd"/>
+      <w:r>
+        <w:rPr>
+          <w:rFonts w:ascii="ArialMT" w:hAnsi="ArialMT"/>
+          <w:color w:val="2F5496" w:themeColor="accent1" w:themeShade="BF"/>
+          <w:sz w:val="22"/>
+          <w:szCs w:val="22"/>
+          <w:lang w:val="en-US"/>
+        </w:rPr>
+        <w:t xml:space="preserve"> SBP, SRP is a</w:t>
+      </w:r>
+      <w:r>
+        <w:rPr>
+          <w:rFonts w:ascii="ArialMT" w:hAnsi="ArialMT"/>
+          <w:color w:val="2F5496" w:themeColor="accent1" w:themeShade="BF"/>
+          <w:sz w:val="22"/>
+          <w:szCs w:val="22"/>
+          <w:lang w:val="en-US"/>
+        </w:rPr>
+        <w:t xml:space="preserve">n API </w:t>
+      </w:r>
+      <w:r>
+        <w:rPr>
+          <w:rFonts w:ascii="ArialMT" w:hAnsi="ArialMT"/>
+          <w:color w:val="2F5496" w:themeColor="accent1" w:themeShade="BF"/>
+          <w:sz w:val="22"/>
+          <w:szCs w:val="22"/>
+          <w:lang w:val="en-US"/>
+        </w:rPr>
+        <w:t>that allow us to</w:t>
+      </w:r>
+      <w:r>
+        <w:rPr>
+          <w:rFonts w:ascii="ArialMT" w:hAnsi="ArialMT"/>
+          <w:color w:val="2F5496" w:themeColor="accent1" w:themeShade="BF"/>
+          <w:sz w:val="22"/>
+          <w:szCs w:val="22"/>
+          <w:lang w:val="en-US"/>
+        </w:rPr>
+        <w:t xml:space="preserve"> programmatically</w:t>
+      </w:r>
+      <w:r>
+        <w:rPr>
+          <w:rFonts w:ascii="ArialMT" w:hAnsi="ArialMT"/>
+          <w:color w:val="2F5496" w:themeColor="accent1" w:themeShade="BF"/>
+          <w:sz w:val="22"/>
+          <w:szCs w:val="22"/>
+          <w:lang w:val="en-US"/>
+        </w:rPr>
+        <w:t xml:space="preserve"> control certain default processes that Unity </w:t>
+      </w:r>
+      <w:r>
+        <w:rPr>
+          <w:rFonts w:ascii="ArialMT" w:hAnsi="ArialMT"/>
+          <w:color w:val="2F5496" w:themeColor="accent1" w:themeShade="BF"/>
+          <w:sz w:val="22"/>
+          <w:szCs w:val="22"/>
+          <w:lang w:val="en-US"/>
+        </w:rPr>
+        <w:t xml:space="preserve">usually </w:t>
+      </w:r>
+      <w:r>
+        <w:rPr>
+          <w:rFonts w:ascii="ArialMT" w:hAnsi="ArialMT"/>
+          <w:color w:val="2F5496" w:themeColor="accent1" w:themeShade="BF"/>
+          <w:sz w:val="22"/>
+          <w:szCs w:val="22"/>
+          <w:lang w:val="en-US"/>
+        </w:rPr>
+        <w:t>handles automatically. In contrast to SBP, SRP is</w:t>
+      </w:r>
+      <w:r>
+        <w:rPr>
+          <w:rFonts w:ascii="ArialMT" w:hAnsi="ArialMT"/>
+          <w:color w:val="2F5496" w:themeColor="accent1" w:themeShade="BF"/>
+          <w:sz w:val="22"/>
+          <w:szCs w:val="22"/>
+          <w:lang w:val="en-US"/>
+        </w:rPr>
+        <w:t xml:space="preserve"> focused on how graphic rendering is computed; it </w:t>
+      </w:r>
+      <w:r>
+        <w:rPr>
+          <w:rFonts w:ascii="ArialMT" w:hAnsi="ArialMT"/>
+          <w:color w:val="2F5496" w:themeColor="accent1" w:themeShade="BF"/>
+          <w:sz w:val="22"/>
+          <w:szCs w:val="22"/>
+          <w:lang w:val="en-US"/>
+        </w:rPr>
+        <w:t xml:space="preserve">let us control and schedule the rendering commands with </w:t>
+      </w:r>
+      <w:r>
+        <w:rPr>
+          <w:rFonts w:ascii="ArialMT" w:hAnsi="ArialMT"/>
+          <w:color w:val="2F5496" w:themeColor="accent1" w:themeShade="BF"/>
+          <w:sz w:val="22"/>
+          <w:szCs w:val="22"/>
+          <w:lang w:val="en-US"/>
+        </w:rPr>
+        <w:t>C#</w:t>
+      </w:r>
+      <w:r>
+        <w:rPr>
+          <w:rFonts w:ascii="ArialMT" w:hAnsi="ArialMT"/>
+          <w:color w:val="2F5496" w:themeColor="accent1" w:themeShade="BF"/>
+          <w:sz w:val="22"/>
+          <w:szCs w:val="22"/>
+          <w:lang w:val="en-US"/>
+        </w:rPr>
+        <w:t xml:space="preserve">. </w:t>
+      </w:r>
+    </w:p>
+    <w:p>
+      <w:pPr>
+        <w:shd w:val="clear" w:color="auto" w:fill="FFFFFF"/>
+        <w:spacing w:before="100" w:beforeAutospacing="1" w:after="100" w:afterAutospacing="1"/>
+        <w:ind w:left="1440"/>
+        <w:rPr>
+          <w:rFonts w:ascii="ArialMT" w:hAnsi="ArialMT"/>
+          <w:color w:val="2F5496" w:themeColor="accent1" w:themeShade="BF"/>
+          <w:sz w:val="22"/>
+          <w:szCs w:val="22"/>
+          <w:lang w:val="en-US"/>
+        </w:rPr>
+      </w:pPr>
+      <w:r>
+        <w:rPr>
+          <w:rFonts w:ascii="ArialMT" w:hAnsi="ArialMT"/>
+          <w:color w:val="2F5496" w:themeColor="accent1" w:themeShade="BF"/>
+          <w:sz w:val="22"/>
+          <w:szCs w:val="22"/>
+          <w:lang w:val="en-US"/>
+        </w:rPr>
+        <w:t>Since the High Definition and Universal Render Pipelines are built over SRP you can customize them as well</w:t>
+      </w:r>
+      <w:r>
+        <w:rPr>
+          <w:rFonts w:ascii="ArialMT" w:hAnsi="ArialMT"/>
+          <w:color w:val="2F5496" w:themeColor="accent1" w:themeShade="BF"/>
+          <w:sz w:val="22"/>
+          <w:szCs w:val="22"/>
+          <w:lang w:val="en-US"/>
+        </w:rPr>
+        <w:t xml:space="preserve">, optimizing your rendering process to be able to include more polygons and particles on screen, include higher detailed </w:t>
+      </w:r>
+      <w:r>
+        <w:rPr>
+          <w:rFonts w:ascii="ArialMT" w:hAnsi="ArialMT"/>
+          <w:color w:val="2F5496" w:themeColor="accent1" w:themeShade="BF"/>
+          <w:sz w:val="22"/>
+          <w:szCs w:val="22"/>
+          <w:lang w:val="en-US"/>
+        </w:rPr>
+        <w:t>materials and</w:t>
+      </w:r>
+      <w:r>
+        <w:rPr>
+          <w:rFonts w:ascii="ArialMT" w:hAnsi="ArialMT"/>
+          <w:color w:val="2F5496" w:themeColor="accent1" w:themeShade="BF"/>
+          <w:sz w:val="22"/>
+          <w:szCs w:val="22"/>
+          <w:lang w:val="en-US"/>
+        </w:rPr>
+        <w:t xml:space="preserve"> light effects with the same processing power</w:t>
+      </w:r>
+    </w:p>
+    <w:p>
+      <w:pPr>
+        <w:shd w:val="clear" w:color="auto" w:fill="FFFFFF"/>
+        <w:spacing w:before="100" w:beforeAutospacing="1" w:after="100" w:afterAutospacing="1"/>
+        <w:ind w:left="1440"/>
+        <w:rPr>
+          <w:rFonts w:ascii="ArialMT" w:hAnsi="ArialMT"/>
+          <w:color w:val="2F5496" w:themeColor="accent1" w:themeShade="BF"/>
+          <w:sz w:val="22"/>
+          <w:szCs w:val="22"/>
+          <w:lang w:val="en-US"/>
+        </w:rPr>
+      </w:pPr>
+      <w:r>
+        <w:rPr>
+          <w:rFonts w:ascii="ArialMT" w:hAnsi="ArialMT"/>
+          <w:color w:val="2F5496" w:themeColor="accent1" w:themeShade="BF"/>
+          <w:sz w:val="22"/>
+          <w:szCs w:val="22"/>
+          <w:lang w:val="en-US"/>
+        </w:rPr>
+        <w:t>Can be used for: Optimize rendering processes</w:t>
+      </w:r>
+    </w:p>
+    <w:p>
+      <w:pPr>
+        <w:shd w:val="clear" w:color="auto" w:fill="FFFFFF"/>
+        <w:spacing w:before="100" w:beforeAutospacing="1" w:after="100" w:afterAutospacing="1"/>
+        <w:ind w:left="1440"/>
+        <w:rPr>
+          <w:rFonts w:ascii="ArialMT" w:hAnsi="ArialMT"/>
+          <w:sz w:val="22"/>
+          <w:szCs w:val="22"/>
+        </w:rPr>
+      </w:pPr>
+      <w:r>
+        <w:rPr>
+          <w:rFonts w:ascii="ArialMT" w:hAnsi="ArialMT"/>
           <w:sz w:val="22"/>
           <w:szCs w:val="22"/>
         </w:rPr>
@@ -1219,12 +1446,312 @@
         <w:spacing w:before="100" w:beforeAutospacing="1" w:after="100" w:afterAutospacing="1"/>
         <w:ind w:left="1440"/>
         <w:rPr>
-          <w:rFonts w:ascii="Times New Roman" w:eastAsia="Times New Roman" w:hAnsi="Times New Roman" w:cs="Times New Roman"/>
-        </w:rPr>
-      </w:pPr>
-      <w:r>
-        <w:rPr>
-          <w:rFonts w:ascii="ArialMT" w:eastAsia="Times New Roman" w:hAnsi="ArialMT" w:cs="Times New Roman"/>
+          <w:rFonts w:ascii="ArialMT" w:hAnsi="ArialMT"/>
+          <w:color w:val="2F5496" w:themeColor="accent1" w:themeShade="BF"/>
+          <w:sz w:val="22"/>
+          <w:szCs w:val="22"/>
+          <w:lang w:val="en-US"/>
+        </w:rPr>
+      </w:pPr>
+      <w:proofErr w:type="spellStart"/>
+      <w:r>
+        <w:rPr>
+          <w:rFonts w:ascii="ArialMT" w:hAnsi="ArialMT"/>
+          <w:color w:val="2F5496" w:themeColor="accent1" w:themeShade="BF"/>
+          <w:sz w:val="22"/>
+          <w:szCs w:val="22"/>
+          <w:lang w:val="en-US"/>
+        </w:rPr>
+        <w:t>Addressables</w:t>
+      </w:r>
+      <w:proofErr w:type="spellEnd"/>
+      <w:r>
+        <w:rPr>
+          <w:rFonts w:ascii="ArialMT" w:hAnsi="ArialMT"/>
+          <w:color w:val="2F5496" w:themeColor="accent1" w:themeShade="BF"/>
+          <w:sz w:val="22"/>
+          <w:szCs w:val="22"/>
+          <w:lang w:val="en-US"/>
+        </w:rPr>
+        <w:t xml:space="preserve"> is an </w:t>
+      </w:r>
+      <w:r>
+        <w:rPr>
+          <w:rFonts w:ascii="ArialMT" w:hAnsi="ArialMT"/>
+          <w:color w:val="2F5496" w:themeColor="accent1" w:themeShade="BF"/>
+          <w:sz w:val="22"/>
+          <w:szCs w:val="22"/>
+          <w:lang w:val="en-US"/>
+        </w:rPr>
+        <w:t>asset management system</w:t>
+      </w:r>
+      <w:r>
+        <w:rPr>
+          <w:rFonts w:ascii="ArialMT" w:hAnsi="ArialMT"/>
+          <w:color w:val="2F5496" w:themeColor="accent1" w:themeShade="BF"/>
+          <w:sz w:val="22"/>
+          <w:szCs w:val="22"/>
+          <w:lang w:val="en-US"/>
+        </w:rPr>
+        <w:t xml:space="preserve"> that allows the programmer to reference an asset </w:t>
+      </w:r>
+      <w:r>
+        <w:rPr>
+          <w:rFonts w:ascii="ArialMT" w:hAnsi="ArialMT"/>
+          <w:color w:val="2F5496" w:themeColor="accent1" w:themeShade="BF"/>
+          <w:sz w:val="22"/>
+          <w:szCs w:val="22"/>
+          <w:lang w:val="en-US"/>
+        </w:rPr>
+        <w:t xml:space="preserve">and its dependencies </w:t>
+      </w:r>
+      <w:r>
+        <w:rPr>
+          <w:rFonts w:ascii="ArialMT" w:hAnsi="ArialMT"/>
+          <w:color w:val="2F5496" w:themeColor="accent1" w:themeShade="BF"/>
+          <w:sz w:val="22"/>
+          <w:szCs w:val="22"/>
+          <w:lang w:val="en-US"/>
+        </w:rPr>
+        <w:t>from anywhere</w:t>
+      </w:r>
+      <w:r>
+        <w:rPr>
+          <w:rFonts w:ascii="ArialMT" w:hAnsi="ArialMT"/>
+          <w:color w:val="2F5496" w:themeColor="accent1" w:themeShade="BF"/>
+          <w:sz w:val="22"/>
+          <w:szCs w:val="22"/>
+          <w:lang w:val="en-US"/>
+        </w:rPr>
+        <w:t xml:space="preserve"> with any dependencies </w:t>
+      </w:r>
+      <w:proofErr w:type="spellStart"/>
+      <w:r>
+        <w:rPr>
+          <w:rFonts w:ascii="ArialMT" w:hAnsi="ArialMT"/>
+          <w:color w:val="2F5496" w:themeColor="accent1" w:themeShade="BF"/>
+          <w:sz w:val="22"/>
+          <w:szCs w:val="22"/>
+          <w:lang w:val="en-US"/>
+        </w:rPr>
+        <w:t>asynchronically</w:t>
+      </w:r>
+      <w:proofErr w:type="spellEnd"/>
+      <w:r>
+        <w:rPr>
+          <w:rFonts w:ascii="ArialMT" w:hAnsi="ArialMT"/>
+          <w:color w:val="2F5496" w:themeColor="accent1" w:themeShade="BF"/>
+          <w:sz w:val="22"/>
+          <w:szCs w:val="22"/>
+          <w:lang w:val="en-US"/>
+        </w:rPr>
+        <w:t xml:space="preserve"> using</w:t>
+      </w:r>
+      <w:r>
+        <w:rPr>
+          <w:rFonts w:ascii="ArialMT" w:hAnsi="ArialMT"/>
+          <w:color w:val="2F5496" w:themeColor="accent1" w:themeShade="BF"/>
+          <w:sz w:val="22"/>
+          <w:szCs w:val="22"/>
+          <w:lang w:val="en-US"/>
+        </w:rPr>
+        <w:t xml:space="preserve"> its address</w:t>
+      </w:r>
+      <w:r>
+        <w:rPr>
+          <w:rFonts w:ascii="ArialMT" w:hAnsi="ArialMT"/>
+          <w:color w:val="2F5496" w:themeColor="accent1" w:themeShade="BF"/>
+          <w:sz w:val="22"/>
+          <w:szCs w:val="22"/>
+          <w:lang w:val="en-US"/>
+        </w:rPr>
+        <w:t xml:space="preserve">. </w:t>
+      </w:r>
+      <w:r>
+        <w:rPr>
+          <w:rFonts w:ascii="ArialMT" w:hAnsi="ArialMT"/>
+          <w:color w:val="2F5496" w:themeColor="accent1" w:themeShade="BF"/>
+          <w:sz w:val="22"/>
+          <w:szCs w:val="22"/>
+          <w:lang w:val="en-US"/>
+        </w:rPr>
+        <w:t>It is generally used with Asset Bundles to include (download) some content from an online server, lighting the app</w:t>
+      </w:r>
+      <w:r>
+        <w:rPr>
+          <w:rFonts w:ascii="ArialMT" w:hAnsi="ArialMT"/>
+          <w:color w:val="2F5496" w:themeColor="accent1" w:themeShade="BF"/>
+          <w:sz w:val="22"/>
+          <w:szCs w:val="22"/>
+          <w:lang w:val="en-US"/>
+        </w:rPr>
+        <w:t>/</w:t>
+      </w:r>
+      <w:r>
+        <w:rPr>
+          <w:rFonts w:ascii="ArialMT" w:hAnsi="ArialMT"/>
+          <w:color w:val="2F5496" w:themeColor="accent1" w:themeShade="BF"/>
+          <w:sz w:val="22"/>
+          <w:szCs w:val="22"/>
+          <w:lang w:val="en-US"/>
+        </w:rPr>
+        <w:t>game</w:t>
+      </w:r>
+      <w:r>
+        <w:rPr>
+          <w:rFonts w:ascii="ArialMT" w:hAnsi="ArialMT"/>
+          <w:color w:val="2F5496" w:themeColor="accent1" w:themeShade="BF"/>
+          <w:sz w:val="22"/>
+          <w:szCs w:val="22"/>
+          <w:lang w:val="en-US"/>
+        </w:rPr>
+        <w:t>’s</w:t>
+      </w:r>
+      <w:r>
+        <w:rPr>
+          <w:rFonts w:ascii="ArialMT" w:hAnsi="ArialMT"/>
+          <w:color w:val="2F5496" w:themeColor="accent1" w:themeShade="BF"/>
+          <w:sz w:val="22"/>
+          <w:szCs w:val="22"/>
+          <w:lang w:val="en-US"/>
+        </w:rPr>
+        <w:t xml:space="preserve"> </w:t>
+      </w:r>
+      <w:r>
+        <w:rPr>
+          <w:rFonts w:ascii="ArialMT" w:hAnsi="ArialMT"/>
+          <w:color w:val="2F5496" w:themeColor="accent1" w:themeShade="BF"/>
+          <w:sz w:val="22"/>
+          <w:szCs w:val="22"/>
+          <w:lang w:val="en-US"/>
+        </w:rPr>
+        <w:t xml:space="preserve">initial </w:t>
+      </w:r>
+      <w:r>
+        <w:rPr>
+          <w:rFonts w:ascii="ArialMT" w:hAnsi="ArialMT"/>
+          <w:color w:val="2F5496" w:themeColor="accent1" w:themeShade="BF"/>
+          <w:sz w:val="22"/>
+          <w:szCs w:val="22"/>
+          <w:lang w:val="en-US"/>
+        </w:rPr>
+        <w:t>weight and allowing developers to modify o</w:t>
+      </w:r>
+      <w:r>
+        <w:rPr>
+          <w:rFonts w:ascii="ArialMT" w:hAnsi="ArialMT"/>
+          <w:color w:val="2F5496" w:themeColor="accent1" w:themeShade="BF"/>
+          <w:sz w:val="22"/>
+          <w:szCs w:val="22"/>
+          <w:lang w:val="en-US"/>
+        </w:rPr>
+        <w:t>r include assets without having to re-build the project and publishing it all over again.</w:t>
+      </w:r>
+    </w:p>
+    <w:p>
+      <w:pPr>
+        <w:shd w:val="clear" w:color="auto" w:fill="FFFFFF"/>
+        <w:spacing w:before="100" w:beforeAutospacing="1" w:after="100" w:afterAutospacing="1"/>
+        <w:ind w:left="1440"/>
+        <w:rPr>
+          <w:rFonts w:ascii="ArialMT" w:hAnsi="ArialMT"/>
+          <w:color w:val="2F5496" w:themeColor="accent1" w:themeShade="BF"/>
+          <w:sz w:val="22"/>
+          <w:szCs w:val="22"/>
+          <w:lang w:val="en-US"/>
+        </w:rPr>
+      </w:pPr>
+      <w:r>
+        <w:rPr>
+          <w:rFonts w:ascii="ArialMT" w:hAnsi="ArialMT"/>
+          <w:color w:val="2F5496" w:themeColor="accent1" w:themeShade="BF"/>
+          <w:sz w:val="22"/>
+          <w:szCs w:val="22"/>
+          <w:lang w:val="en-US"/>
+        </w:rPr>
+        <w:t xml:space="preserve">Can be used for: Deliver on-line assets or modify files </w:t>
+      </w:r>
+      <w:r>
+        <w:rPr>
+          <w:rFonts w:ascii="ArialMT" w:hAnsi="ArialMT"/>
+          <w:color w:val="2F5496" w:themeColor="accent1" w:themeShade="BF"/>
+          <w:sz w:val="22"/>
+          <w:szCs w:val="22"/>
+          <w:lang w:val="en-US"/>
+        </w:rPr>
+        <w:t xml:space="preserve">more dynamically since you only to have modify the </w:t>
+      </w:r>
+      <w:proofErr w:type="spellStart"/>
+      <w:r>
+        <w:rPr>
+          <w:rFonts w:ascii="ArialMT" w:hAnsi="ArialMT"/>
+          <w:color w:val="2F5496" w:themeColor="accent1" w:themeShade="BF"/>
+          <w:sz w:val="22"/>
+          <w:szCs w:val="22"/>
+          <w:lang w:val="en-US"/>
+        </w:rPr>
+        <w:t>addressabled</w:t>
+      </w:r>
+      <w:proofErr w:type="spellEnd"/>
+      <w:r>
+        <w:rPr>
+          <w:rFonts w:ascii="ArialMT" w:hAnsi="ArialMT"/>
+          <w:color w:val="2F5496" w:themeColor="accent1" w:themeShade="BF"/>
+          <w:sz w:val="22"/>
+          <w:szCs w:val="22"/>
+          <w:lang w:val="en-US"/>
+        </w:rPr>
+        <w:t xml:space="preserve"> asset instead of the whole project.</w:t>
+      </w:r>
+      <w:r>
+        <w:rPr>
+          <w:rFonts w:ascii="ArialMT" w:hAnsi="ArialMT"/>
+          <w:color w:val="2F5496" w:themeColor="accent1" w:themeShade="BF"/>
+          <w:sz w:val="22"/>
+          <w:szCs w:val="22"/>
+          <w:lang w:val="en-US"/>
+        </w:rPr>
+        <w:t xml:space="preserve"> </w:t>
+      </w:r>
+    </w:p>
+    <w:p>
+      <w:pPr>
+        <w:shd w:val="clear" w:color="auto" w:fill="FFFFFF"/>
+        <w:spacing w:before="100" w:beforeAutospacing="1" w:after="100" w:afterAutospacing="1"/>
+        <w:ind w:left="1440"/>
+        <w:rPr>
+          <w:rFonts w:ascii="ArialMT" w:hAnsi="ArialMT"/>
+          <w:color w:val="2F5496" w:themeColor="accent1" w:themeShade="BF"/>
+          <w:sz w:val="22"/>
+          <w:szCs w:val="22"/>
+          <w:lang w:val="en-US"/>
+        </w:rPr>
+      </w:pPr>
+    </w:p>
+    <w:p>
+      <w:pPr>
+        <w:shd w:val="clear" w:color="auto" w:fill="FFFFFF"/>
+        <w:spacing w:before="100" w:beforeAutospacing="1" w:after="100" w:afterAutospacing="1"/>
+        <w:ind w:left="1440"/>
+        <w:rPr>
+          <w:color w:val="2F5496" w:themeColor="accent1" w:themeShade="BF"/>
+        </w:rPr>
+      </w:pPr>
+    </w:p>
+    <w:p>
+      <w:pPr>
+        <w:shd w:val="clear" w:color="auto" w:fill="FFFFFF"/>
+        <w:spacing w:before="100" w:beforeAutospacing="1" w:after="100" w:afterAutospacing="1"/>
+        <w:ind w:left="1440"/>
+        <w:rPr>
+          <w:rFonts w:ascii="ArialMT" w:hAnsi="ArialMT"/>
+          <w:sz w:val="22"/>
+          <w:szCs w:val="22"/>
+        </w:rPr>
+      </w:pPr>
+      <w:r>
+        <w:rPr>
+          <w:rFonts w:ascii="ArialMT" w:hAnsi="ArialMT"/>
           <w:sz w:val="22"/>
           <w:szCs w:val="22"/>
         </w:rPr>
@@ -1237,12 +1764,140 @@
         <w:spacing w:before="100" w:beforeAutospacing="1" w:after="100" w:afterAutospacing="1"/>
         <w:ind w:left="1440"/>
         <w:rPr>
-          <w:rFonts w:ascii="Times New Roman" w:eastAsia="Times New Roman" w:hAnsi="Times New Roman" w:cs="Times New Roman"/>
-        </w:rPr>
-      </w:pPr>
-      <w:r>
-        <w:rPr>
-          <w:rFonts w:ascii="ArialMT" w:eastAsia="Times New Roman" w:hAnsi="ArialMT" w:cs="Times New Roman"/>
+          <w:rFonts w:ascii="ArialMT" w:hAnsi="ArialMT"/>
+          <w:color w:val="2F5496" w:themeColor="accent1" w:themeShade="BF"/>
+          <w:sz w:val="22"/>
+          <w:szCs w:val="22"/>
+          <w:lang w:val="en-US"/>
+        </w:rPr>
+      </w:pPr>
+      <w:r>
+        <w:rPr>
+          <w:rFonts w:ascii="ArialMT" w:hAnsi="ArialMT"/>
+          <w:color w:val="2F5496" w:themeColor="accent1" w:themeShade="BF"/>
+          <w:sz w:val="22"/>
+          <w:szCs w:val="22"/>
+          <w:lang w:val="en-US"/>
+        </w:rPr>
+        <w:t>IL2CPP stands for Intermediate Language to C++, that means, it converts C# code to C++</w:t>
+      </w:r>
+      <w:r>
+        <w:rPr>
+          <w:rFonts w:ascii="ArialMT" w:hAnsi="ArialMT"/>
+          <w:color w:val="2F5496" w:themeColor="accent1" w:themeShade="BF"/>
+          <w:sz w:val="22"/>
+          <w:szCs w:val="22"/>
+          <w:lang w:val="en-US"/>
+        </w:rPr>
+        <w:t>. Then, t</w:t>
+      </w:r>
+      <w:r>
+        <w:rPr>
+          <w:rFonts w:ascii="ArialMT" w:hAnsi="ArialMT"/>
+          <w:color w:val="2F5496" w:themeColor="accent1" w:themeShade="BF"/>
+          <w:sz w:val="22"/>
+          <w:szCs w:val="22"/>
+          <w:lang w:val="en-US"/>
+        </w:rPr>
+        <w:t>he converted C++ is used to create a native compilation for a specified platform</w:t>
+      </w:r>
+      <w:r>
+        <w:rPr>
+          <w:rFonts w:ascii="ArialMT" w:hAnsi="ArialMT"/>
+          <w:color w:val="2F5496" w:themeColor="accent1" w:themeShade="BF"/>
+          <w:sz w:val="22"/>
+          <w:szCs w:val="22"/>
+          <w:lang w:val="en-US"/>
+        </w:rPr>
+        <w:t>.</w:t>
+      </w:r>
+    </w:p>
+    <w:p>
+      <w:pPr>
+        <w:shd w:val="clear" w:color="auto" w:fill="FFFFFF"/>
+        <w:spacing w:before="100" w:beforeAutospacing="1" w:after="100" w:afterAutospacing="1"/>
+        <w:ind w:left="1440"/>
+        <w:rPr>
+          <w:rFonts w:ascii="ArialMT" w:hAnsi="ArialMT"/>
+          <w:color w:val="2F5496" w:themeColor="accent1" w:themeShade="BF"/>
+          <w:sz w:val="22"/>
+          <w:szCs w:val="22"/>
+          <w:lang w:val="en-US"/>
+        </w:rPr>
+      </w:pPr>
+      <w:r>
+        <w:rPr>
+          <w:rFonts w:ascii="ArialMT" w:hAnsi="ArialMT"/>
+          <w:color w:val="2F5496" w:themeColor="accent1" w:themeShade="BF"/>
+          <w:sz w:val="22"/>
+          <w:szCs w:val="22"/>
+          <w:lang w:val="en-US"/>
+        </w:rPr>
+        <w:t>If it is true that IL2CPP builds slower than Mono, the built product may run faster since it is compiled in native, so no translation is needed at runtime.</w:t>
+      </w:r>
+    </w:p>
+    <w:p>
+      <w:pPr>
+        <w:shd w:val="clear" w:color="auto" w:fill="FFFFFF"/>
+        <w:spacing w:before="100" w:beforeAutospacing="1" w:after="100" w:afterAutospacing="1"/>
+        <w:ind w:left="1440"/>
+        <w:rPr>
+          <w:rFonts w:ascii="ArialMT" w:hAnsi="ArialMT"/>
+          <w:color w:val="2F5496" w:themeColor="accent1" w:themeShade="BF"/>
+          <w:sz w:val="22"/>
+          <w:szCs w:val="22"/>
+          <w:lang w:val="en-US"/>
+        </w:rPr>
+      </w:pPr>
+      <w:r>
+        <w:rPr>
+          <w:rFonts w:ascii="ArialMT" w:hAnsi="ArialMT"/>
+          <w:color w:val="2F5496" w:themeColor="accent1" w:themeShade="BF"/>
+          <w:sz w:val="22"/>
+          <w:szCs w:val="22"/>
+          <w:lang w:val="en-US"/>
+        </w:rPr>
+        <w:t>Another main feature is that IL2CPP enables 64 bits builds on Android and iOS, a now obligatory requirement for publishing apps on the Appstore and Google Play.</w:t>
+      </w:r>
+    </w:p>
+    <w:p>
+      <w:pPr>
+        <w:shd w:val="clear" w:color="auto" w:fill="FFFFFF"/>
+        <w:spacing w:before="100" w:beforeAutospacing="1" w:after="100" w:afterAutospacing="1"/>
+        <w:ind w:left="1440"/>
+        <w:rPr>
+          <w:rFonts w:ascii="ArialMT" w:hAnsi="ArialMT"/>
+          <w:color w:val="2F5496" w:themeColor="accent1" w:themeShade="BF"/>
+          <w:sz w:val="22"/>
+          <w:szCs w:val="22"/>
+          <w:lang w:val="en-US"/>
+        </w:rPr>
+      </w:pPr>
+      <w:r>
+        <w:rPr>
+          <w:rFonts w:ascii="ArialMT" w:hAnsi="ArialMT"/>
+          <w:color w:val="2F5496" w:themeColor="accent1" w:themeShade="BF"/>
+          <w:sz w:val="22"/>
+          <w:szCs w:val="22"/>
+          <w:lang w:val="en-US"/>
+        </w:rPr>
+        <w:t>Can be used for: Create 64-bits apps/games, compile on native and allow Unity to include more devices on their cross-platform rooster.</w:t>
+      </w:r>
+    </w:p>
+    <w:p>
+      <w:pPr>
+        <w:shd w:val="clear" w:color="auto" w:fill="FFFFFF"/>
+        <w:spacing w:before="100" w:beforeAutospacing="1" w:after="100" w:afterAutospacing="1"/>
+        <w:ind w:left="1440"/>
+        <w:rPr>
+          <w:rFonts w:ascii="ArialMT" w:hAnsi="ArialMT"/>
+          <w:sz w:val="22"/>
+          <w:szCs w:val="22"/>
+        </w:rPr>
+      </w:pPr>
+      <w:r>
+        <w:rPr>
+          <w:rFonts w:ascii="ArialMT" w:hAnsi="ArialMT"/>
           <w:sz w:val="22"/>
           <w:szCs w:val="22"/>
         </w:rPr>
@@ -1253,14 +1908,551 @@
       <w:pPr>
         <w:shd w:val="clear" w:color="auto" w:fill="FFFFFF"/>
         <w:spacing w:before="100" w:beforeAutospacing="1" w:after="100" w:afterAutospacing="1"/>
+        <w:ind w:left="1440"/>
+        <w:rPr>
+          <w:rFonts w:ascii="ArialMT" w:hAnsi="ArialMT"/>
+          <w:color w:val="2F5496" w:themeColor="accent1" w:themeShade="BF"/>
+          <w:sz w:val="22"/>
+          <w:szCs w:val="22"/>
+          <w:lang w:val="en-US"/>
+        </w:rPr>
+      </w:pPr>
+      <w:r>
+        <w:rPr>
+          <w:rFonts w:ascii="ArialMT" w:hAnsi="ArialMT"/>
+          <w:color w:val="2F5496" w:themeColor="accent1" w:themeShade="BF"/>
+          <w:sz w:val="22"/>
+          <w:szCs w:val="22"/>
+          <w:lang w:val="en-US"/>
+        </w:rPr>
+        <w:drawing>
+          <wp:anchor distT="0" distB="0" distL="114300" distR="114300" simplePos="0" relativeHeight="251658240" behindDoc="0" locked="0" layoutInCell="1" allowOverlap="1" wp14:anchorId="691005FD" wp14:editId="331C90BF">
+            <wp:simplePos x="0" y="0"/>
+            <wp:positionH relativeFrom="margin">
+              <wp:posOffset>812507</wp:posOffset>
+            </wp:positionH>
+            <wp:positionV relativeFrom="margin">
+              <wp:posOffset>4587240</wp:posOffset>
+            </wp:positionV>
+            <wp:extent cx="2167890" cy="2921635"/>
+            <wp:effectExtent l="0" t="0" r="3810" b="0"/>
+            <wp:wrapSquare wrapText="bothSides"/>
+            <wp:docPr id="5" name="Picture 5"/>
+            <wp:cNvGraphicFramePr>
+              <a:graphicFrameLocks xmlns:a="http://schemas.openxmlformats.org/drawingml/2006/main" noChangeAspect="1"/>
+            </wp:cNvGraphicFramePr>
+            <a:graphic xmlns:a="http://schemas.openxmlformats.org/drawingml/2006/main">
+              <a:graphicData uri="http://schemas.openxmlformats.org/drawingml/2006/picture">
+                <pic:pic xmlns:pic="http://schemas.openxmlformats.org/drawingml/2006/picture">
+                  <pic:nvPicPr>
+                    <pic:cNvPr id="1" name=""/>
+                    <pic:cNvPicPr/>
+                  </pic:nvPicPr>
+                  <pic:blipFill>
+                    <a:blip r:embed="rId5" cstate="print">
+                      <a:extLst>
+                        <a:ext uri="{28A0092B-C50C-407E-A947-70E740481C1C}">
+                          <a14:useLocalDpi xmlns:a14="http://schemas.microsoft.com/office/drawing/2010/main" val="0"/>
+                        </a:ext>
+                      </a:extLst>
+                    </a:blip>
+                    <a:stretch>
+                      <a:fillRect/>
+                    </a:stretch>
+                  </pic:blipFill>
+                  <pic:spPr>
+                    <a:xfrm>
+                      <a:off x="0" y="0"/>
+                      <a:ext cx="2167890" cy="2921635"/>
+                    </a:xfrm>
+                    <a:prstGeom prst="rect">
+                      <a:avLst/>
+                    </a:prstGeom>
+                  </pic:spPr>
+                </pic:pic>
+              </a:graphicData>
+            </a:graphic>
+            <wp14:sizeRelH relativeFrom="margin">
+              <wp14:pctWidth>0</wp14:pctWidth>
+            </wp14:sizeRelH>
+            <wp14:sizeRelV relativeFrom="margin">
+              <wp14:pctHeight>0</wp14:pctHeight>
+            </wp14:sizeRelV>
+          </wp:anchor>
+        </w:drawing>
+      </w:r>
+      <w:r>
+        <w:rPr>
+          <w:rFonts w:ascii="ArialMT" w:hAnsi="ArialMT"/>
+          <w:color w:val="2F5496" w:themeColor="accent1" w:themeShade="BF"/>
+          <w:sz w:val="22"/>
+          <w:szCs w:val="22"/>
+          <w:lang w:val="en-US"/>
+        </w:rPr>
+        <w:t>Nested Prefabs are simply Prefabs</w:t>
+      </w:r>
+      <w:r>
+        <w:rPr>
+          <w:rFonts w:ascii="ArialMT" w:hAnsi="ArialMT"/>
+          <w:color w:val="2F5496" w:themeColor="accent1" w:themeShade="BF"/>
+          <w:sz w:val="22"/>
+          <w:szCs w:val="22"/>
+          <w:lang w:val="en-US"/>
+        </w:rPr>
+        <w:t xml:space="preserve"> </w:t>
+      </w:r>
+      <w:r>
+        <w:rPr>
+          <w:rFonts w:ascii="ArialMT" w:hAnsi="ArialMT"/>
+          <w:color w:val="2F5496" w:themeColor="accent1" w:themeShade="BF"/>
+          <w:sz w:val="22"/>
+          <w:szCs w:val="22"/>
+          <w:lang w:val="en-US"/>
+        </w:rPr>
+        <w:t>inside</w:t>
+      </w:r>
+      <w:r>
+        <w:rPr>
+          <w:rFonts w:ascii="ArialMT" w:hAnsi="ArialMT"/>
+          <w:color w:val="2F5496" w:themeColor="accent1" w:themeShade="BF"/>
+          <w:sz w:val="22"/>
+          <w:szCs w:val="22"/>
+          <w:lang w:val="en-US"/>
+        </w:rPr>
+        <w:t xml:space="preserve"> a</w:t>
+      </w:r>
+      <w:r>
+        <w:rPr>
+          <w:rFonts w:ascii="ArialMT" w:hAnsi="ArialMT"/>
+          <w:color w:val="2F5496" w:themeColor="accent1" w:themeShade="BF"/>
+          <w:sz w:val="22"/>
+          <w:szCs w:val="22"/>
+          <w:lang w:val="en-US"/>
+        </w:rPr>
+        <w:t>nother</w:t>
+      </w:r>
+      <w:r>
+        <w:rPr>
+          <w:rFonts w:ascii="ArialMT" w:hAnsi="ArialMT"/>
+          <w:color w:val="2F5496" w:themeColor="accent1" w:themeShade="BF"/>
+          <w:sz w:val="22"/>
+          <w:szCs w:val="22"/>
+          <w:lang w:val="en-US"/>
+        </w:rPr>
+        <w:t xml:space="preserve"> </w:t>
+      </w:r>
+      <w:r>
+        <w:rPr>
+          <w:rFonts w:ascii="ArialMT" w:hAnsi="ArialMT"/>
+          <w:color w:val="2F5496" w:themeColor="accent1" w:themeShade="BF"/>
+          <w:sz w:val="22"/>
+          <w:szCs w:val="22"/>
+          <w:lang w:val="en-US"/>
+        </w:rPr>
+        <w:t xml:space="preserve">Prefab. </w:t>
+      </w:r>
+      <w:r>
+        <w:rPr>
+          <w:rFonts w:ascii="ArialMT" w:hAnsi="ArialMT"/>
+          <w:color w:val="2F5496" w:themeColor="accent1" w:themeShade="BF"/>
+          <w:sz w:val="22"/>
+          <w:szCs w:val="22"/>
+          <w:lang w:val="en-US"/>
+        </w:rPr>
+        <w:t xml:space="preserve">Nested prefabs instances </w:t>
+      </w:r>
+      <w:r>
+        <w:rPr>
+          <w:rFonts w:ascii="ArialMT" w:hAnsi="ArialMT"/>
+          <w:color w:val="2F5496" w:themeColor="accent1" w:themeShade="BF"/>
+          <w:sz w:val="22"/>
+          <w:szCs w:val="22"/>
+          <w:lang w:val="en-US"/>
+        </w:rPr>
+        <w:t>reference</w:t>
+      </w:r>
+      <w:r>
+        <w:rPr>
+          <w:rFonts w:ascii="ArialMT" w:hAnsi="ArialMT"/>
+          <w:color w:val="2F5496" w:themeColor="accent1" w:themeShade="BF"/>
+          <w:sz w:val="22"/>
+          <w:szCs w:val="22"/>
+          <w:lang w:val="en-US"/>
+        </w:rPr>
+        <w:t xml:space="preserve"> their own prefab </w:t>
+      </w:r>
+      <w:r>
+        <w:rPr>
+          <w:rFonts w:ascii="ArialMT" w:hAnsi="ArialMT"/>
+          <w:color w:val="2F5496" w:themeColor="accent1" w:themeShade="BF"/>
+          <w:sz w:val="22"/>
+          <w:szCs w:val="22"/>
+          <w:lang w:val="en-US"/>
+        </w:rPr>
+        <w:t xml:space="preserve">asset </w:t>
+      </w:r>
+      <w:r>
+        <w:rPr>
+          <w:rFonts w:ascii="ArialMT" w:hAnsi="ArialMT"/>
+          <w:color w:val="2F5496" w:themeColor="accent1" w:themeShade="BF"/>
+          <w:sz w:val="22"/>
+          <w:szCs w:val="22"/>
+          <w:lang w:val="en-US"/>
+        </w:rPr>
+        <w:t>while, at the same time, are part of the parent prefab</w:t>
+      </w:r>
+      <w:r>
+        <w:rPr>
+          <w:rFonts w:ascii="ArialMT" w:hAnsi="ArialMT"/>
+          <w:color w:val="2F5496" w:themeColor="accent1" w:themeShade="BF"/>
+          <w:sz w:val="22"/>
+          <w:szCs w:val="22"/>
+          <w:lang w:val="en-US"/>
+        </w:rPr>
+        <w:t xml:space="preserve">. One useful </w:t>
+      </w:r>
+      <w:r>
+        <w:rPr>
+          <w:rFonts w:ascii="ArialMT" w:hAnsi="ArialMT"/>
+          <w:color w:val="2F5496" w:themeColor="accent1" w:themeShade="BF"/>
+          <w:sz w:val="22"/>
+          <w:szCs w:val="22"/>
+          <w:lang w:val="en-US"/>
+        </w:rPr>
+        <w:t>implementation</w:t>
+      </w:r>
+      <w:r>
+        <w:rPr>
+          <w:rFonts w:ascii="ArialMT" w:hAnsi="ArialMT"/>
+          <w:color w:val="2F5496" w:themeColor="accent1" w:themeShade="BF"/>
+          <w:sz w:val="22"/>
+          <w:szCs w:val="22"/>
+          <w:lang w:val="en-US"/>
+        </w:rPr>
+        <w:t xml:space="preserve"> </w:t>
+      </w:r>
+      <w:r>
+        <w:rPr>
+          <w:rFonts w:ascii="ArialMT" w:hAnsi="ArialMT"/>
+          <w:color w:val="2F5496" w:themeColor="accent1" w:themeShade="BF"/>
+          <w:sz w:val="22"/>
+          <w:szCs w:val="22"/>
+          <w:lang w:val="en-US"/>
+        </w:rPr>
+        <w:t xml:space="preserve">of nested prefabs is for standardizing </w:t>
+      </w:r>
+      <w:r>
+        <w:rPr>
+          <w:rFonts w:ascii="ArialMT" w:hAnsi="ArialMT"/>
+          <w:color w:val="2F5496" w:themeColor="accent1" w:themeShade="BF"/>
+          <w:sz w:val="22"/>
+          <w:szCs w:val="22"/>
+          <w:lang w:val="en-US"/>
+        </w:rPr>
+        <w:t xml:space="preserve">interfaces </w:t>
+      </w:r>
+      <w:r>
+        <w:rPr>
+          <w:rFonts w:ascii="ArialMT" w:hAnsi="ArialMT"/>
+          <w:color w:val="2F5496" w:themeColor="accent1" w:themeShade="BF"/>
+          <w:sz w:val="22"/>
+          <w:szCs w:val="22"/>
+          <w:lang w:val="en-US"/>
+        </w:rPr>
+        <w:t xml:space="preserve">and have more control over their </w:t>
+      </w:r>
+      <w:r>
+        <w:rPr>
+          <w:rFonts w:ascii="ArialMT" w:hAnsi="ArialMT"/>
+          <w:color w:val="2F5496" w:themeColor="accent1" w:themeShade="BF"/>
+          <w:sz w:val="22"/>
+          <w:szCs w:val="22"/>
+          <w:lang w:val="en-US"/>
+        </w:rPr>
+        <w:t>changes (</w:t>
+      </w:r>
+      <w:r>
+        <w:rPr>
+          <w:rFonts w:ascii="ArialMT" w:hAnsi="ArialMT"/>
+          <w:color w:val="2F5496" w:themeColor="accent1" w:themeShade="BF"/>
+          <w:sz w:val="22"/>
+          <w:szCs w:val="22"/>
+          <w:lang w:val="en-US"/>
+        </w:rPr>
+        <w:t>see example bellow)</w:t>
+      </w:r>
+    </w:p>
+    <w:p>
+      <w:pPr>
+        <w:shd w:val="clear" w:color="auto" w:fill="FFFFFF"/>
+        <w:spacing w:before="100" w:beforeAutospacing="1" w:after="100" w:afterAutospacing="1"/>
+        <w:rPr>
+          <w:rFonts w:ascii="ArialMT" w:hAnsi="ArialMT"/>
+          <w:color w:val="2F5496" w:themeColor="accent1" w:themeShade="BF"/>
+          <w:sz w:val="22"/>
+          <w:szCs w:val="22"/>
+        </w:rPr>
+      </w:pPr>
+    </w:p>
+    <w:p>
+      <w:pPr>
+        <w:shd w:val="clear" w:color="auto" w:fill="FFFFFF"/>
+        <w:spacing w:before="100" w:beforeAutospacing="1" w:after="100" w:afterAutospacing="1"/>
+        <w:ind w:left="1440"/>
+        <w:rPr>
+          <w:rFonts w:ascii="ArialMT" w:hAnsi="ArialMT"/>
+          <w:color w:val="2F5496" w:themeColor="accent1" w:themeShade="BF"/>
+          <w:sz w:val="22"/>
+          <w:szCs w:val="22"/>
+          <w:lang w:val="en-US"/>
+        </w:rPr>
+      </w:pPr>
+      <w:r>
+        <w:rPr>
+          <w:rFonts w:ascii="ArialMT" w:hAnsi="ArialMT"/>
+          <w:color w:val="2F5496" w:themeColor="accent1" w:themeShade="BF"/>
+          <w:sz w:val="22"/>
+          <w:szCs w:val="22"/>
+          <w:lang w:val="en-US"/>
+        </w:rPr>
+        <w:t xml:space="preserve"> </w:t>
+      </w:r>
+      <w:r>
+        <w:rPr>
+          <w:rFonts w:ascii="ArialMT" w:hAnsi="ArialMT"/>
+          <w:color w:val="2F5496" w:themeColor="accent1" w:themeShade="BF"/>
+          <w:sz w:val="22"/>
+          <w:szCs w:val="22"/>
+          <w:lang w:val="en-US"/>
+        </w:rPr>
+        <w:t>As you can see here, (1) We can have a Canvas prefab with a header prefab nested.</w:t>
+      </w:r>
+      <w:r>
+        <w:rPr>
+          <w:rFonts w:ascii="ArialMT" w:hAnsi="ArialMT"/>
+          <w:color w:val="2F5496" w:themeColor="accent1" w:themeShade="BF"/>
+          <w:sz w:val="22"/>
+          <w:szCs w:val="22"/>
+          <w:lang w:val="en-US"/>
+        </w:rPr>
+        <w:t xml:space="preserve"> </w:t>
+      </w:r>
+    </w:p>
+    <w:p>
+      <w:pPr>
+        <w:shd w:val="clear" w:color="auto" w:fill="FFFFFF"/>
+        <w:spacing w:before="100" w:beforeAutospacing="1" w:after="100" w:afterAutospacing="1"/>
+        <w:ind w:left="1440"/>
+        <w:rPr>
+          <w:rFonts w:ascii="ArialMT" w:hAnsi="ArialMT"/>
+          <w:color w:val="2F5496" w:themeColor="accent1" w:themeShade="BF"/>
+          <w:sz w:val="22"/>
+          <w:szCs w:val="22"/>
+          <w:lang w:val="en-US"/>
+        </w:rPr>
+      </w:pPr>
+      <w:r>
+        <w:rPr>
+          <w:rFonts w:ascii="ArialMT" w:hAnsi="ArialMT"/>
+          <w:color w:val="2F5496" w:themeColor="accent1" w:themeShade="BF"/>
+          <w:sz w:val="22"/>
+          <w:szCs w:val="22"/>
+          <w:lang w:val="en-US"/>
+        </w:rPr>
+        <w:t xml:space="preserve">(2) If we edit the children header prefab asset and insatiate </w:t>
+      </w:r>
+      <w:proofErr w:type="gramStart"/>
+      <w:r>
+        <w:rPr>
+          <w:rFonts w:ascii="ArialMT" w:hAnsi="ArialMT"/>
+          <w:color w:val="2F5496" w:themeColor="accent1" w:themeShade="BF"/>
+          <w:sz w:val="22"/>
+          <w:szCs w:val="22"/>
+          <w:lang w:val="en-US"/>
+        </w:rPr>
+        <w:t>it</w:t>
+      </w:r>
+      <w:proofErr w:type="gramEnd"/>
+      <w:r>
+        <w:rPr>
+          <w:rFonts w:ascii="ArialMT" w:hAnsi="ArialMT"/>
+          <w:color w:val="2F5496" w:themeColor="accent1" w:themeShade="BF"/>
+          <w:sz w:val="22"/>
+          <w:szCs w:val="22"/>
+          <w:lang w:val="en-US"/>
+        </w:rPr>
+        <w:t xml:space="preserve"> multiple times inside the</w:t>
+      </w:r>
+      <w:r>
+        <w:rPr>
+          <w:rFonts w:ascii="ArialMT" w:hAnsi="ArialMT"/>
+          <w:color w:val="2F5496" w:themeColor="accent1" w:themeShade="BF"/>
+          <w:sz w:val="22"/>
+          <w:szCs w:val="22"/>
+          <w:lang w:val="en-US"/>
+        </w:rPr>
+        <w:t xml:space="preserve"> </w:t>
+      </w:r>
+      <w:r>
+        <w:rPr>
+          <w:rFonts w:ascii="ArialMT" w:hAnsi="ArialMT"/>
+          <w:color w:val="2F5496" w:themeColor="accent1" w:themeShade="BF"/>
+          <w:sz w:val="22"/>
+          <w:szCs w:val="22"/>
+          <w:lang w:val="en-US"/>
+        </w:rPr>
+        <w:t xml:space="preserve">parent </w:t>
+      </w:r>
+      <w:r>
+        <w:rPr>
+          <w:rFonts w:ascii="ArialMT" w:hAnsi="ArialMT"/>
+          <w:color w:val="2F5496" w:themeColor="accent1" w:themeShade="BF"/>
+          <w:sz w:val="22"/>
+          <w:szCs w:val="22"/>
+          <w:lang w:val="en-US"/>
+        </w:rPr>
+        <w:t>prefab, I will maintain the properties of the children prefab asset.</w:t>
+      </w:r>
+    </w:p>
+    <w:p>
+      <w:pPr>
+        <w:shd w:val="clear" w:color="auto" w:fill="FFFFFF"/>
+        <w:spacing w:before="100" w:beforeAutospacing="1" w:after="100" w:afterAutospacing="1"/>
+        <w:ind w:left="1440"/>
+        <w:rPr>
+          <w:rFonts w:ascii="ArialMT" w:hAnsi="ArialMT"/>
+          <w:color w:val="2F5496" w:themeColor="accent1" w:themeShade="BF"/>
+          <w:sz w:val="22"/>
+          <w:szCs w:val="22"/>
+          <w:lang w:val="en-US"/>
+        </w:rPr>
+      </w:pPr>
+      <w:r>
+        <w:rPr>
+          <w:rFonts w:ascii="ArialMT" w:hAnsi="ArialMT"/>
+          <w:color w:val="2F5496" w:themeColor="accent1" w:themeShade="BF"/>
+          <w:sz w:val="22"/>
+          <w:szCs w:val="22"/>
+          <w:lang w:val="en-US"/>
+        </w:rPr>
+        <w:t>(3) It doesn’t matter if both parent and children are under the control of two separated developing teams. Any change made either on the parent core, as well as the children will be reflected on the final prefab with the nested one.</w:t>
+      </w:r>
+    </w:p>
+    <w:p>
+      <w:pPr>
+        <w:shd w:val="clear" w:color="auto" w:fill="FFFFFF"/>
+        <w:spacing w:before="100" w:beforeAutospacing="1" w:after="100" w:afterAutospacing="1"/>
+        <w:ind w:left="1440"/>
+        <w:rPr>
+          <w:rFonts w:ascii="ArialMT" w:hAnsi="ArialMT"/>
+          <w:color w:val="2F5496" w:themeColor="accent1" w:themeShade="BF"/>
+          <w:sz w:val="22"/>
+          <w:szCs w:val="22"/>
+          <w:lang w:val="en-US"/>
+        </w:rPr>
+      </w:pPr>
+      <w:r>
+        <w:rPr>
+          <w:rFonts w:ascii="ArialMT" w:hAnsi="ArialMT"/>
+          <w:color w:val="2F5496" w:themeColor="accent1" w:themeShade="BF"/>
+          <w:sz w:val="22"/>
+          <w:szCs w:val="22"/>
+          <w:lang w:val="en-US"/>
+        </w:rPr>
+        <w:t xml:space="preserve">Can be used for: If there is a big asset with many pieces that may change over the developing course, the use of nested prefabs can facilitate all the workflow by allowing </w:t>
+      </w:r>
+      <w:r>
+        <w:rPr>
+          <w:rFonts w:ascii="ArialMT" w:hAnsi="ArialMT"/>
+          <w:color w:val="2F5496" w:themeColor="accent1" w:themeShade="BF"/>
+          <w:sz w:val="22"/>
+          <w:szCs w:val="22"/>
+          <w:lang w:val="en-US"/>
+        </w:rPr>
+        <w:t>different teams work on individual parts simultaneously</w:t>
+      </w:r>
+      <w:r>
+        <w:rPr>
+          <w:rFonts w:ascii="ArialMT" w:hAnsi="ArialMT"/>
+          <w:color w:val="2F5496" w:themeColor="accent1" w:themeShade="BF"/>
+          <w:sz w:val="22"/>
+          <w:szCs w:val="22"/>
+          <w:lang w:val="en-US"/>
+        </w:rPr>
+        <w:t>.</w:t>
+      </w:r>
+    </w:p>
+    <w:p>
+      <w:pPr>
+        <w:shd w:val="clear" w:color="auto" w:fill="FFFFFF"/>
+        <w:spacing w:before="100" w:beforeAutospacing="1" w:after="100" w:afterAutospacing="1"/>
+        <w:ind w:left="1440"/>
+        <w:rPr>
+          <w:rFonts w:ascii="ArialMT" w:hAnsi="ArialMT"/>
+          <w:color w:val="2F5496" w:themeColor="accent1" w:themeShade="BF"/>
+          <w:sz w:val="22"/>
+          <w:szCs w:val="22"/>
+          <w:lang w:val="en-US"/>
+        </w:rPr>
+      </w:pPr>
+    </w:p>
+    <w:p>
+      <w:pPr>
+        <w:shd w:val="clear" w:color="auto" w:fill="FFFFFF"/>
+        <w:spacing w:before="100" w:beforeAutospacing="1" w:after="100" w:afterAutospacing="1"/>
+        <w:ind w:left="1440"/>
+        <w:rPr>
+          <w:rFonts w:ascii="ArialMT" w:hAnsi="ArialMT"/>
+          <w:color w:val="2F5496" w:themeColor="accent1" w:themeShade="BF"/>
+          <w:sz w:val="22"/>
+          <w:szCs w:val="22"/>
+          <w:lang w:val="en-US"/>
+        </w:rPr>
+      </w:pPr>
+    </w:p>
+    <w:p>
+      <w:pPr>
+        <w:shd w:val="clear" w:color="auto" w:fill="FFFFFF"/>
+        <w:spacing w:before="100" w:beforeAutospacing="1" w:after="100" w:afterAutospacing="1"/>
+        <w:ind w:left="1440"/>
+        <w:rPr>
+          <w:rFonts w:ascii="ArialMT" w:hAnsi="ArialMT"/>
+          <w:sz w:val="22"/>
+          <w:szCs w:val="22"/>
+        </w:rPr>
+      </w:pPr>
+    </w:p>
+    <w:p>
+      <w:pPr>
+        <w:shd w:val="clear" w:color="auto" w:fill="FFFFFF"/>
+        <w:spacing w:before="100" w:beforeAutospacing="1" w:after="100" w:afterAutospacing="1"/>
+        <w:ind w:left="1440"/>
+        <w:rPr>
+          <w:rFonts w:ascii="ArialMT" w:hAnsi="ArialMT"/>
+          <w:sz w:val="22"/>
+          <w:szCs w:val="22"/>
+        </w:rPr>
+      </w:pPr>
+    </w:p>
+    <w:p>
+      <w:pPr>
+        <w:shd w:val="clear" w:color="auto" w:fill="FFFFFF"/>
+        <w:spacing w:before="100" w:beforeAutospacing="1" w:after="100" w:afterAutospacing="1"/>
+        <w:ind w:left="1440"/>
+        <w:rPr>
+          <w:color w:val="2F5496" w:themeColor="accent1" w:themeShade="BF"/>
+        </w:rPr>
+      </w:pPr>
+    </w:p>
+    <w:p>
+      <w:pPr>
+        <w:shd w:val="clear" w:color="auto" w:fill="FFFFFF"/>
+        <w:spacing w:before="100" w:beforeAutospacing="1" w:after="100" w:afterAutospacing="1"/>
         <w:ind w:left="720"/>
-        <w:rPr>
-          <w:rFonts w:ascii="Times New Roman" w:eastAsia="Times New Roman" w:hAnsi="Times New Roman" w:cs="Times New Roman"/>
-        </w:rPr>
-      </w:pPr>
-      <w:r>
-        <w:rPr>
-          <w:rFonts w:ascii="ArialMT" w:eastAsia="Times New Roman" w:hAnsi="ArialMT" w:cs="Times New Roman"/>
+      </w:pPr>
+      <w:r>
+        <w:rPr>
+          <w:rFonts w:ascii="ArialMT" w:hAnsi="ArialMT"/>
           <w:sz w:val="22"/>
           <w:szCs w:val="22"/>
         </w:rPr>
@@ -1272,13 +2464,10 @@
         <w:shd w:val="clear" w:color="auto" w:fill="FFFFFF"/>
         <w:spacing w:before="100" w:beforeAutospacing="1" w:after="100" w:afterAutospacing="1"/>
         <w:ind w:left="720"/>
-        <w:rPr>
-          <w:rFonts w:ascii="Times New Roman" w:eastAsia="Times New Roman" w:hAnsi="Times New Roman" w:cs="Times New Roman"/>
-        </w:rPr>
-      </w:pPr>
-      <w:r>
-        <w:rPr>
-          <w:rFonts w:ascii="ArialMT" w:eastAsia="Times New Roman" w:hAnsi="ArialMT" w:cs="Times New Roman"/>
+      </w:pPr>
+      <w:r>
+        <w:rPr>
+          <w:rFonts w:ascii="ArialMT" w:hAnsi="ArialMT"/>
           <w:sz w:val="22"/>
           <w:szCs w:val="22"/>
         </w:rPr>
@@ -1290,13 +2479,10 @@
         <w:shd w:val="clear" w:color="auto" w:fill="FFFFFF"/>
         <w:spacing w:before="100" w:beforeAutospacing="1" w:after="100" w:afterAutospacing="1"/>
         <w:ind w:left="720"/>
-        <w:rPr>
-          <w:rFonts w:ascii="Times New Roman" w:eastAsia="Times New Roman" w:hAnsi="Times New Roman" w:cs="Times New Roman"/>
-        </w:rPr>
-      </w:pPr>
-      <w:r>
-        <w:rPr>
-          <w:rFonts w:ascii="ArialMT" w:eastAsia="Times New Roman" w:hAnsi="ArialMT" w:cs="Times New Roman"/>
+      </w:pPr>
+      <w:r>
+        <w:rPr>
+          <w:rFonts w:ascii="ArialMT" w:hAnsi="ArialMT"/>
           <w:sz w:val="22"/>
           <w:szCs w:val="22"/>
         </w:rPr>
@@ -1308,13 +2494,10 @@
         <w:shd w:val="clear" w:color="auto" w:fill="FFFFFF"/>
         <w:spacing w:before="100" w:beforeAutospacing="1" w:after="100" w:afterAutospacing="1"/>
         <w:ind w:left="720"/>
-        <w:rPr>
-          <w:rFonts w:ascii="Times New Roman" w:eastAsia="Times New Roman" w:hAnsi="Times New Roman" w:cs="Times New Roman"/>
-        </w:rPr>
-      </w:pPr>
-      <w:r>
-        <w:rPr>
-          <w:rFonts w:ascii="ArialMT" w:eastAsia="Times New Roman" w:hAnsi="ArialMT" w:cs="Times New Roman"/>
+      </w:pPr>
+      <w:r>
+        <w:rPr>
+          <w:rFonts w:ascii="ArialMT" w:hAnsi="ArialMT"/>
           <w:sz w:val="22"/>
           <w:szCs w:val="22"/>
         </w:rPr>
@@ -1326,13 +2509,10 @@
         <w:shd w:val="clear" w:color="auto" w:fill="FFFFFF"/>
         <w:spacing w:before="100" w:beforeAutospacing="1" w:after="100" w:afterAutospacing="1"/>
         <w:ind w:left="720"/>
-        <w:rPr>
-          <w:rFonts w:ascii="Times New Roman" w:eastAsia="Times New Roman" w:hAnsi="Times New Roman" w:cs="Times New Roman"/>
-        </w:rPr>
-      </w:pPr>
-      <w:r>
-        <w:rPr>
-          <w:rFonts w:ascii="ArialMT" w:eastAsia="Times New Roman" w:hAnsi="ArialMT" w:cs="Times New Roman"/>
+      </w:pPr>
+      <w:r>
+        <w:rPr>
+          <w:rFonts w:ascii="ArialMT" w:hAnsi="ArialMT"/>
           <w:sz w:val="22"/>
           <w:szCs w:val="22"/>
         </w:rPr>
@@ -1344,13 +2524,10 @@
         <w:shd w:val="clear" w:color="auto" w:fill="FFFFFF"/>
         <w:spacing w:before="100" w:beforeAutospacing="1" w:after="100" w:afterAutospacing="1"/>
         <w:ind w:left="720"/>
-        <w:rPr>
-          <w:rFonts w:ascii="Times New Roman" w:eastAsia="Times New Roman" w:hAnsi="Times New Roman" w:cs="Times New Roman"/>
-        </w:rPr>
-      </w:pPr>
-      <w:r>
-        <w:rPr>
-          <w:rFonts w:ascii="ArialMT" w:eastAsia="Times New Roman" w:hAnsi="ArialMT" w:cs="Times New Roman"/>
+      </w:pPr>
+      <w:r>
+        <w:rPr>
+          <w:rFonts w:ascii="ArialMT" w:hAnsi="ArialMT"/>
           <w:sz w:val="22"/>
           <w:szCs w:val="22"/>
         </w:rPr>
@@ -1362,13 +2539,10 @@
         <w:shd w:val="clear" w:color="auto" w:fill="FFFFFF"/>
         <w:spacing w:before="100" w:beforeAutospacing="1" w:after="100" w:afterAutospacing="1"/>
         <w:ind w:left="720"/>
-        <w:rPr>
-          <w:rFonts w:ascii="Times New Roman" w:eastAsia="Times New Roman" w:hAnsi="Times New Roman" w:cs="Times New Roman"/>
-        </w:rPr>
-      </w:pPr>
-      <w:r>
-        <w:rPr>
-          <w:rFonts w:ascii="ArialMT" w:eastAsia="Times New Roman" w:hAnsi="ArialMT" w:cs="Times New Roman"/>
+      </w:pPr>
+      <w:r>
+        <w:rPr>
+          <w:rFonts w:ascii="ArialMT" w:hAnsi="ArialMT"/>
           <w:sz w:val="22"/>
           <w:szCs w:val="22"/>
         </w:rPr>
@@ -1380,13 +2554,10 @@
         <w:shd w:val="clear" w:color="auto" w:fill="FFFFFF"/>
         <w:spacing w:before="100" w:beforeAutospacing="1" w:after="100" w:afterAutospacing="1"/>
         <w:ind w:left="720"/>
-        <w:rPr>
-          <w:rFonts w:ascii="Times New Roman" w:eastAsia="Times New Roman" w:hAnsi="Times New Roman" w:cs="Times New Roman"/>
-        </w:rPr>
-      </w:pPr>
-      <w:r>
-        <w:rPr>
-          <w:rFonts w:ascii="ArialMT" w:eastAsia="Times New Roman" w:hAnsi="ArialMT" w:cs="Times New Roman"/>
+      </w:pPr>
+      <w:r>
+        <w:rPr>
+          <w:rFonts w:ascii="ArialMT" w:hAnsi="ArialMT"/>
           <w:sz w:val="22"/>
           <w:szCs w:val="22"/>
         </w:rPr>
@@ -1396,31 +2567,18 @@
     <w:p>
       <w:pPr>
         <w:shd w:val="clear" w:color="auto" w:fill="FFFFFF"/>
-        <w:rPr>
-          <w:rFonts w:ascii="Times New Roman" w:eastAsia="Times New Roman" w:hAnsi="Times New Roman" w:cs="Times New Roman"/>
-        </w:rPr>
-      </w:pPr>
-      <w:r>
-        <w:rPr>
-          <w:rFonts w:ascii="Times New Roman" w:eastAsia="Times New Roman" w:hAnsi="Times New Roman" w:cs="Times New Roman"/>
-        </w:rPr>
+      </w:pPr>
+      <w:r>
         <w:fldChar w:fldCharType="begin"/>
       </w:r>
       <w:r>
-        <w:rPr>
-          <w:rFonts w:ascii="Times New Roman" w:eastAsia="Times New Roman" w:hAnsi="Times New Roman" w:cs="Times New Roman"/>
-        </w:rPr>
         <w:instrText xml:space="preserve"> INCLUDEPICTURE "/var/folders/_f/vw5s9t993v777rkbx83mxnxd9vghq5/T/com.microsoft.Word/WebArchiveCopyPasteTempFiles/page2image2743232" \* MERGEFORMATINET </w:instrText>
       </w:r>
       <w:r>
-        <w:rPr>
-          <w:rFonts w:ascii="Times New Roman" w:eastAsia="Times New Roman" w:hAnsi="Times New Roman" w:cs="Times New Roman"/>
-        </w:rPr>
         <w:fldChar w:fldCharType="separate"/>
       </w:r>
       <w:r>
         <w:rPr>
-          <w:rFonts w:ascii="Times New Roman" w:eastAsia="Times New Roman" w:hAnsi="Times New Roman" w:cs="Times New Roman"/>
           <w:noProof/>
         </w:rPr>
         <w:drawing>
@@ -1441,7 +2599,7 @@
                     </pic:cNvPicPr>
                   </pic:nvPicPr>
                   <pic:blipFill>
-                    <a:blip r:embed="rId5">
+                    <a:blip r:embed="rId6">
                       <a:extLst>
                         <a:ext uri="{28A0092B-C50C-407E-A947-70E740481C1C}">
                           <a14:useLocalDpi xmlns:a14="http://schemas.microsoft.com/office/drawing/2010/main" val="0"/>
@@ -1473,9 +2631,6 @@
         </w:drawing>
       </w:r>
       <w:r>
-        <w:rPr>
-          <w:rFonts w:ascii="Times New Roman" w:eastAsia="Times New Roman" w:hAnsi="Times New Roman" w:cs="Times New Roman"/>
-        </w:rPr>
         <w:fldChar w:fldCharType="end"/>
       </w:r>
     </w:p>
@@ -1483,13 +2638,10 @@
       <w:pPr>
         <w:shd w:val="clear" w:color="auto" w:fill="FFFFFF"/>
         <w:spacing w:before="100" w:beforeAutospacing="1" w:after="100" w:afterAutospacing="1"/>
-        <w:rPr>
-          <w:rFonts w:ascii="Times New Roman" w:eastAsia="Times New Roman" w:hAnsi="Times New Roman" w:cs="Times New Roman"/>
-        </w:rPr>
-      </w:pPr>
-      <w:r>
-        <w:rPr>
-          <w:rFonts w:ascii="ArialMT" w:eastAsia="Times New Roman" w:hAnsi="ArialMT" w:cs="Times New Roman"/>
+      </w:pPr>
+      <w:r>
+        <w:rPr>
+          <w:rFonts w:ascii="ArialMT" w:hAnsi="ArialMT"/>
           <w:sz w:val="22"/>
           <w:szCs w:val="22"/>
         </w:rPr>
@@ -1501,13 +2653,10 @@
         <w:shd w:val="clear" w:color="auto" w:fill="FFFFFF"/>
         <w:spacing w:before="100" w:beforeAutospacing="1" w:after="100" w:afterAutospacing="1"/>
         <w:ind w:left="720"/>
-        <w:rPr>
-          <w:rFonts w:ascii="Times New Roman" w:eastAsia="Times New Roman" w:hAnsi="Times New Roman" w:cs="Times New Roman"/>
-        </w:rPr>
-      </w:pPr>
-      <w:r>
-        <w:rPr>
-          <w:rFonts w:ascii="ArialMT" w:eastAsia="Times New Roman" w:hAnsi="ArialMT" w:cs="Times New Roman"/>
+      </w:pPr>
+      <w:r>
+        <w:rPr>
+          <w:rFonts w:ascii="ArialMT" w:hAnsi="ArialMT"/>
           <w:sz w:val="22"/>
           <w:szCs w:val="22"/>
         </w:rPr>
@@ -1519,17 +2668,13 @@
         <w:shd w:val="clear" w:color="auto" w:fill="FFFFFF"/>
         <w:spacing w:before="100" w:beforeAutospacing="1" w:after="100" w:afterAutospacing="1"/>
         <w:ind w:left="360"/>
-        <w:rPr>
-          <w:rFonts w:ascii="Times New Roman" w:eastAsia="Times New Roman" w:hAnsi="Times New Roman" w:cs="Times New Roman"/>
-        </w:rPr>
-      </w:pPr>
-      <w:r>
-        <w:rPr>
-          <w:rFonts w:ascii="ArialMT" w:eastAsia="Times New Roman" w:hAnsi="ArialMT" w:cs="Times New Roman"/>
-          <w:sz w:val="22"/>
-          <w:szCs w:val="22"/>
-        </w:rPr>
-        <w:lastRenderedPageBreak/>
+      </w:pPr>
+      <w:r>
+        <w:rPr>
+          <w:rFonts w:ascii="ArialMT" w:hAnsi="ArialMT"/>
+          <w:sz w:val="22"/>
+          <w:szCs w:val="22"/>
+        </w:rPr>
         <w:t xml:space="preserve">2.11.  Examine the following function. What does it accomplish? </w:t>
       </w:r>
     </w:p>
@@ -1556,14 +2701,14 @@
         </w:tabs>
         <w:ind w:left="720"/>
         <w:rPr>
-          <w:rFonts w:ascii="Consolas" w:eastAsia="Times New Roman" w:hAnsi="Consolas" w:cs="Consolas"/>
-          <w:sz w:val="22"/>
-          <w:szCs w:val="22"/>
-        </w:rPr>
-      </w:pPr>
-      <w:r>
-        <w:rPr>
-          <w:rFonts w:ascii="Consolas" w:eastAsia="Times New Roman" w:hAnsi="Consolas" w:cs="Consolas"/>
+          <w:rFonts w:ascii="Consolas" w:hAnsi="Consolas" w:cs="Consolas"/>
+          <w:sz w:val="22"/>
+          <w:szCs w:val="22"/>
+        </w:rPr>
+      </w:pPr>
+      <w:r>
+        <w:rPr>
+          <w:rFonts w:ascii="Consolas" w:hAnsi="Consolas" w:cs="Consolas"/>
           <w:sz w:val="22"/>
           <w:szCs w:val="22"/>
         </w:rPr>
@@ -1593,14 +2738,14 @@
         </w:tabs>
         <w:ind w:left="720"/>
         <w:rPr>
-          <w:rFonts w:ascii="Consolas" w:eastAsia="Times New Roman" w:hAnsi="Consolas" w:cs="Consolas"/>
-          <w:sz w:val="22"/>
-          <w:szCs w:val="22"/>
-        </w:rPr>
-      </w:pPr>
-      <w:r>
-        <w:rPr>
-          <w:rFonts w:ascii="Consolas" w:eastAsia="Times New Roman" w:hAnsi="Consolas" w:cs="Consolas"/>
+          <w:rFonts w:ascii="Consolas" w:hAnsi="Consolas" w:cs="Consolas"/>
+          <w:sz w:val="22"/>
+          <w:szCs w:val="22"/>
+        </w:rPr>
+      </w:pPr>
+      <w:r>
+        <w:rPr>
+          <w:rFonts w:ascii="Consolas" w:hAnsi="Consolas" w:cs="Consolas"/>
           <w:sz w:val="22"/>
           <w:szCs w:val="22"/>
         </w:rPr>
@@ -1612,13 +2757,10 @@
         <w:shd w:val="clear" w:color="auto" w:fill="FFFFFF"/>
         <w:spacing w:before="100" w:beforeAutospacing="1" w:after="100" w:afterAutospacing="1"/>
         <w:ind w:left="720"/>
-        <w:rPr>
-          <w:rFonts w:ascii="Times New Roman" w:eastAsia="Times New Roman" w:hAnsi="Times New Roman" w:cs="Times New Roman"/>
-        </w:rPr>
-      </w:pPr>
-      <w:r>
-        <w:rPr>
-          <w:rFonts w:ascii="Consolas" w:eastAsia="Times New Roman" w:hAnsi="Consolas" w:cs="Consolas"/>
+      </w:pPr>
+      <w:r>
+        <w:rPr>
+          <w:rFonts w:ascii="Consolas" w:hAnsi="Consolas" w:cs="Consolas"/>
           <w:sz w:val="22"/>
           <w:szCs w:val="22"/>
         </w:rPr>
@@ -1626,7 +2768,7 @@
       </w:r>
       <w:r>
         <w:rPr>
-          <w:rFonts w:ascii="Consolas" w:eastAsia="Times New Roman" w:hAnsi="Consolas" w:cs="Consolas"/>
+          <w:rFonts w:ascii="Consolas" w:hAnsi="Consolas" w:cs="Consolas"/>
           <w:sz w:val="22"/>
           <w:szCs w:val="22"/>
         </w:rPr>
@@ -1639,13 +2781,10 @@
         <w:shd w:val="clear" w:color="auto" w:fill="FFFFFF"/>
         <w:spacing w:before="100" w:beforeAutospacing="1" w:after="100" w:afterAutospacing="1"/>
         <w:ind w:left="720"/>
-        <w:rPr>
-          <w:rFonts w:ascii="Times New Roman" w:eastAsia="Times New Roman" w:hAnsi="Times New Roman" w:cs="Times New Roman"/>
-        </w:rPr>
-      </w:pPr>
-      <w:r>
-        <w:rPr>
-          <w:rFonts w:ascii="Consolas" w:eastAsia="Times New Roman" w:hAnsi="Consolas" w:cs="Consolas"/>
+      </w:pPr>
+      <w:r>
+        <w:rPr>
+          <w:rFonts w:ascii="Consolas" w:hAnsi="Consolas" w:cs="Consolas"/>
           <w:sz w:val="22"/>
           <w:szCs w:val="22"/>
         </w:rPr>
@@ -1657,13 +2796,10 @@
         <w:shd w:val="clear" w:color="auto" w:fill="FFFFFF"/>
         <w:spacing w:before="100" w:beforeAutospacing="1" w:after="100" w:afterAutospacing="1"/>
         <w:ind w:left="720"/>
-        <w:rPr>
-          <w:rFonts w:ascii="Times New Roman" w:eastAsia="Times New Roman" w:hAnsi="Times New Roman" w:cs="Times New Roman"/>
-        </w:rPr>
-      </w:pPr>
-      <w:r>
-        <w:rPr>
-          <w:rFonts w:ascii="Consolas" w:eastAsia="Times New Roman" w:hAnsi="Consolas" w:cs="Consolas"/>
+      </w:pPr>
+      <w:r>
+        <w:rPr>
+          <w:rFonts w:ascii="Consolas" w:hAnsi="Consolas" w:cs="Consolas"/>
           <w:sz w:val="22"/>
           <w:szCs w:val="22"/>
         </w:rPr>
@@ -2428,6 +3564,10 @@
   <w:style w:type="paragraph" w:default="1" w:styleId="Normal">
     <w:name w:val="Normal"/>
     <w:qFormat/>
+    <w:rsid w:val="00AB4495"/>
+    <w:rPr>
+      <w:rFonts w:ascii="Times New Roman" w:eastAsia="Times New Roman" w:hAnsi="Times New Roman" w:cs="Times New Roman"/>
+    </w:rPr>
   </w:style>
   <w:style w:type="character" w:default="1" w:styleId="DefaultParagraphFont">
     <w:name w:val="Default Paragraph Font"/>
@@ -2466,9 +3606,6 @@
     <w:pPr>
       <w:spacing w:before="100" w:beforeAutospacing="1" w:after="100" w:afterAutospacing="1"/>
     </w:pPr>
-    <w:rPr>
-      <w:rFonts w:ascii="Times New Roman" w:eastAsia="Times New Roman" w:hAnsi="Times New Roman" w:cs="Times New Roman"/>
-    </w:rPr>
   </w:style>
   <w:style w:type="paragraph" w:styleId="HTMLPreformatted">
     <w:name w:val="HTML Preformatted"/>
@@ -2499,7 +3636,7 @@
       </w:tabs>
     </w:pPr>
     <w:rPr>
-      <w:rFonts w:ascii="Courier New" w:eastAsia="Times New Roman" w:hAnsi="Courier New" w:cs="Courier New"/>
+      <w:rFonts w:ascii="Courier New" w:hAnsi="Courier New" w:cs="Courier New"/>
       <w:sz w:val="20"/>
       <w:szCs w:val="20"/>
     </w:rPr>
@@ -2515,6 +3652,34 @@
       <w:rFonts w:ascii="Courier New" w:eastAsia="Times New Roman" w:hAnsi="Courier New" w:cs="Courier New"/>
       <w:sz w:val="20"/>
       <w:szCs w:val="20"/>
+    </w:rPr>
+  </w:style>
+  <w:style w:type="character" w:customStyle="1" w:styleId="apple-converted-space">
+    <w:name w:val="apple-converted-space"/>
+    <w:basedOn w:val="DefaultParagraphFont"/>
+    <w:rsid w:val="00AF6A6F"/>
+  </w:style>
+  <w:style w:type="character" w:styleId="Strong">
+    <w:name w:val="Strong"/>
+    <w:basedOn w:val="DefaultParagraphFont"/>
+    <w:uiPriority w:val="22"/>
+    <w:qFormat/>
+    <w:rsid w:val="00AF6A6F"/>
+    <w:rPr>
+      <w:b/>
+      <w:bCs/>
+    </w:rPr>
+  </w:style>
+  <w:style w:type="character" w:styleId="Hyperlink">
+    <w:name w:val="Hyperlink"/>
+    <w:basedOn w:val="DefaultParagraphFont"/>
+    <w:uiPriority w:val="99"/>
+    <w:semiHidden/>
+    <w:unhideWhenUsed/>
+    <w:rsid w:val="00377330"/>
+    <w:rPr>
+      <w:color w:val="0000FF"/>
+      <w:u w:val="single"/>
     </w:rPr>
   </w:style>
 </w:styles>

</xml_diff>

<commit_message>
Inlcuding the whole unity build
Solved question 1.1
</commit_message>
<xml_diff>
--- a/Developer Support Engineer Interview test.docx
+++ b/Developer Support Engineer Interview test.docx
@@ -4299,7 +4299,29 @@
           <w:szCs w:val="22"/>
           <w:lang w:val="en-US"/>
         </w:rPr>
-        <w:t>Be efficient on the type of data collection you use (arrays, lists, dictionaries) taking into account each pros and cons every collection has when adding, deleting, searching and sorting</w:t>
+        <w:t xml:space="preserve">Be efficient on the type of data collection you use (arrays, lists, dictionaries) taking into account each </w:t>
+      </w:r>
+      <w:proofErr w:type="gramStart"/>
+      <w:r>
+        <w:rPr>
+          <w:rFonts w:ascii="ArialMT" w:hAnsi="ArialMT"/>
+          <w:color w:val="2F5496" w:themeColor="accent1" w:themeShade="BF"/>
+          <w:sz w:val="22"/>
+          <w:szCs w:val="22"/>
+          <w:lang w:val="en-US"/>
+        </w:rPr>
+        <w:t>pros</w:t>
+      </w:r>
+      <w:proofErr w:type="gramEnd"/>
+      <w:r>
+        <w:rPr>
+          <w:rFonts w:ascii="ArialMT" w:hAnsi="ArialMT"/>
+          <w:color w:val="2F5496" w:themeColor="accent1" w:themeShade="BF"/>
+          <w:sz w:val="22"/>
+          <w:szCs w:val="22"/>
+          <w:lang w:val="en-US"/>
+        </w:rPr>
+        <w:t xml:space="preserve"> and cons every collection has when adding, deleting, searching and sorting</w:t>
       </w:r>
     </w:p>
     <w:p>
@@ -4689,18 +4711,319 @@
     </w:p>
     <w:p>
       <w:pPr>
-        <w:shd w:val="clear" w:color="auto" w:fill="FFFFFF"/>
-        <w:spacing w:before="100" w:beforeAutospacing="1" w:after="100" w:afterAutospacing="1"/>
-        <w:ind w:left="720"/>
-      </w:pPr>
-      <w:r>
-        <w:rPr>
-          <w:rFonts w:ascii="ArialMT" w:hAnsi="ArialMT"/>
-          <w:sz w:val="22"/>
-          <w:szCs w:val="22"/>
-        </w:rPr>
-        <w:t xml:space="preserve">2.10.  What is the package manager in Unity and what is the alternative way of adding a package than via the package manager UI? </w:t>
-      </w:r>
+        <w:pStyle w:val="ListParagraph"/>
+        <w:numPr>
+          <w:ilvl w:val="1"/>
+          <w:numId w:val="5"/>
+        </w:numPr>
+        <w:shd w:val="clear" w:color="auto" w:fill="FFFFFF"/>
+        <w:spacing w:before="100" w:beforeAutospacing="1" w:after="100" w:afterAutospacing="1"/>
+        <w:rPr>
+          <w:rFonts w:ascii="ArialMT" w:hAnsi="ArialMT"/>
+          <w:sz w:val="22"/>
+          <w:szCs w:val="22"/>
+        </w:rPr>
+      </w:pPr>
+      <w:r>
+        <w:rPr>
+          <w:rFonts w:ascii="ArialMT" w:hAnsi="ArialMT"/>
+          <w:sz w:val="22"/>
+          <w:szCs w:val="22"/>
+        </w:rPr>
+        <w:t xml:space="preserve">What is the package manager in Unity and what is the alternative way of adding a package than via the package manager UI? </w:t>
+      </w:r>
+    </w:p>
+    <w:p>
+      <w:pPr>
+        <w:pStyle w:val="ListParagraph"/>
+        <w:shd w:val="clear" w:color="auto" w:fill="FFFFFF"/>
+        <w:spacing w:before="100" w:beforeAutospacing="1" w:after="100" w:afterAutospacing="1"/>
+        <w:rPr>
+          <w:rFonts w:ascii="ArialMT" w:hAnsi="ArialMT"/>
+          <w:color w:val="2F5496" w:themeColor="accent1" w:themeShade="BF"/>
+          <w:sz w:val="22"/>
+          <w:szCs w:val="22"/>
+          <w:lang w:val="en-US"/>
+        </w:rPr>
+      </w:pPr>
+    </w:p>
+    <w:p>
+      <w:pPr>
+        <w:pStyle w:val="ListParagraph"/>
+        <w:shd w:val="clear" w:color="auto" w:fill="FFFFFF"/>
+        <w:spacing w:before="100" w:beforeAutospacing="1" w:after="100" w:afterAutospacing="1"/>
+        <w:rPr>
+          <w:rFonts w:ascii="ArialMT" w:hAnsi="ArialMT"/>
+          <w:color w:val="2F5496" w:themeColor="accent1" w:themeShade="BF"/>
+          <w:sz w:val="22"/>
+          <w:szCs w:val="22"/>
+          <w:lang w:val="en-US"/>
+        </w:rPr>
+      </w:pPr>
+      <w:r>
+        <w:rPr>
+          <w:rFonts w:ascii="ArialMT" w:hAnsi="ArialMT"/>
+          <w:color w:val="2F5496" w:themeColor="accent1" w:themeShade="BF"/>
+          <w:sz w:val="22"/>
+          <w:szCs w:val="22"/>
+          <w:lang w:val="en-US"/>
+        </w:rPr>
+        <w:t xml:space="preserve">The package manager is a centralized package viewer, that let us see all the installed packages, as well as all available packages for installation. </w:t>
+      </w:r>
+      <w:r>
+        <w:rPr>
+          <w:rFonts w:ascii="ArialMT" w:hAnsi="ArialMT"/>
+          <w:color w:val="2F5496" w:themeColor="accent1" w:themeShade="BF"/>
+          <w:sz w:val="22"/>
+          <w:szCs w:val="22"/>
+          <w:lang w:val="en-US"/>
+        </w:rPr>
+        <w:t xml:space="preserve">Here you can also update, remove, and download all your packages for any project and keep track of all your packages in a compact and organized way. </w:t>
+      </w:r>
+    </w:p>
+    <w:p>
+      <w:pPr>
+        <w:pStyle w:val="ListParagraph"/>
+        <w:shd w:val="clear" w:color="auto" w:fill="FFFFFF"/>
+        <w:spacing w:before="100" w:beforeAutospacing="1" w:after="100" w:afterAutospacing="1"/>
+        <w:rPr>
+          <w:rFonts w:ascii="ArialMT" w:hAnsi="ArialMT"/>
+          <w:color w:val="2F5496" w:themeColor="accent1" w:themeShade="BF"/>
+          <w:sz w:val="22"/>
+          <w:szCs w:val="22"/>
+          <w:lang w:val="en-US"/>
+        </w:rPr>
+      </w:pPr>
+    </w:p>
+    <w:p>
+      <w:pPr>
+        <w:pStyle w:val="ListParagraph"/>
+        <w:shd w:val="clear" w:color="auto" w:fill="FFFFFF"/>
+        <w:spacing w:before="100" w:beforeAutospacing="1" w:after="100" w:afterAutospacing="1"/>
+        <w:rPr>
+          <w:rFonts w:ascii="ArialMT" w:hAnsi="ArialMT"/>
+          <w:color w:val="2F5496" w:themeColor="accent1" w:themeShade="BF"/>
+          <w:sz w:val="22"/>
+          <w:szCs w:val="22"/>
+          <w:lang w:val="en-US"/>
+        </w:rPr>
+      </w:pPr>
+      <w:r>
+        <w:rPr>
+          <w:rFonts w:ascii="ArialMT" w:hAnsi="ArialMT"/>
+          <w:color w:val="2F5496" w:themeColor="accent1" w:themeShade="BF"/>
+          <w:sz w:val="22"/>
+          <w:szCs w:val="22"/>
+          <w:lang w:val="en-US"/>
+        </w:rPr>
+        <w:t>For adding a package outside the package manager UI, you can go to:</w:t>
+      </w:r>
+    </w:p>
+    <w:p>
+      <w:pPr>
+        <w:pStyle w:val="ListParagraph"/>
+        <w:shd w:val="clear" w:color="auto" w:fill="FFFFFF"/>
+        <w:spacing w:before="100" w:beforeAutospacing="1" w:after="100" w:afterAutospacing="1"/>
+        <w:jc w:val="center"/>
+        <w:rPr>
+          <w:rFonts w:ascii="ArialMT" w:hAnsi="ArialMT"/>
+          <w:b/>
+          <w:bCs/>
+          <w:color w:val="2F5496" w:themeColor="accent1" w:themeShade="BF"/>
+          <w:sz w:val="22"/>
+          <w:szCs w:val="22"/>
+          <w:lang w:val="en-US"/>
+        </w:rPr>
+      </w:pPr>
+      <w:r>
+        <w:rPr>
+          <w:rFonts w:ascii="ArialMT" w:hAnsi="ArialMT"/>
+          <w:b/>
+          <w:bCs/>
+          <w:color w:val="2F5496" w:themeColor="accent1" w:themeShade="BF"/>
+          <w:sz w:val="22"/>
+          <w:szCs w:val="22"/>
+          <w:lang w:val="en-US"/>
+        </w:rPr>
+        <w:t>Assets&gt;Import Package&gt;Custom Package…</w:t>
+      </w:r>
+    </w:p>
+    <w:p>
+      <w:pPr>
+        <w:pStyle w:val="ListParagraph"/>
+        <w:shd w:val="clear" w:color="auto" w:fill="FFFFFF"/>
+        <w:spacing w:before="100" w:beforeAutospacing="1" w:after="100" w:afterAutospacing="1"/>
+        <w:rPr>
+          <w:rFonts w:ascii="ArialMT" w:hAnsi="ArialMT"/>
+          <w:color w:val="2F5496" w:themeColor="accent1" w:themeShade="BF"/>
+          <w:sz w:val="22"/>
+          <w:szCs w:val="22"/>
+          <w:lang w:val="en-US"/>
+        </w:rPr>
+      </w:pPr>
+      <w:r>
+        <w:rPr>
+          <w:rFonts w:ascii="ArialMT" w:hAnsi="ArialMT"/>
+          <w:color w:val="2F5496" w:themeColor="accent1" w:themeShade="BF"/>
+          <w:sz w:val="22"/>
+          <w:szCs w:val="22"/>
+          <w:lang w:val="en-US"/>
+        </w:rPr>
+        <w:t xml:space="preserve">Another alternative is </w:t>
+      </w:r>
+      <w:r>
+        <w:rPr>
+          <w:rFonts w:ascii="ArialMT" w:hAnsi="ArialMT"/>
+          <w:color w:val="2F5496" w:themeColor="accent1" w:themeShade="BF"/>
+          <w:sz w:val="22"/>
+          <w:szCs w:val="22"/>
+          <w:lang w:val="en-US"/>
+        </w:rPr>
+        <w:t xml:space="preserve">by </w:t>
+      </w:r>
+      <w:r>
+        <w:rPr>
+          <w:rFonts w:ascii="ArialMT" w:hAnsi="ArialMT"/>
+          <w:color w:val="2F5496" w:themeColor="accent1" w:themeShade="BF"/>
+          <w:sz w:val="22"/>
+          <w:szCs w:val="22"/>
+          <w:lang w:val="en-US"/>
+        </w:rPr>
+        <w:t>drag</w:t>
+      </w:r>
+      <w:r>
+        <w:rPr>
+          <w:rFonts w:ascii="ArialMT" w:hAnsi="ArialMT"/>
+          <w:color w:val="2F5496" w:themeColor="accent1" w:themeShade="BF"/>
+          <w:sz w:val="22"/>
+          <w:szCs w:val="22"/>
+          <w:lang w:val="en-US"/>
+        </w:rPr>
+        <w:t>ging</w:t>
+      </w:r>
+      <w:r>
+        <w:rPr>
+          <w:rFonts w:ascii="ArialMT" w:hAnsi="ArialMT"/>
+          <w:color w:val="2F5496" w:themeColor="accent1" w:themeShade="BF"/>
+          <w:sz w:val="22"/>
+          <w:szCs w:val="22"/>
+          <w:lang w:val="en-US"/>
+        </w:rPr>
+        <w:t xml:space="preserve"> the package fr</w:t>
+      </w:r>
+      <w:r>
+        <w:rPr>
+          <w:rFonts w:ascii="ArialMT" w:hAnsi="ArialMT"/>
+          <w:color w:val="2F5496" w:themeColor="accent1" w:themeShade="BF"/>
+          <w:sz w:val="22"/>
+          <w:szCs w:val="22"/>
+          <w:lang w:val="en-US"/>
+        </w:rPr>
+        <w:t>o</w:t>
+      </w:r>
+      <w:r>
+        <w:rPr>
+          <w:rFonts w:ascii="ArialMT" w:hAnsi="ArialMT"/>
+          <w:color w:val="2F5496" w:themeColor="accent1" w:themeShade="BF"/>
+          <w:sz w:val="22"/>
+          <w:szCs w:val="22"/>
+          <w:lang w:val="en-US"/>
+        </w:rPr>
+        <w:t>m your file explorer</w:t>
+      </w:r>
+      <w:r>
+        <w:rPr>
+          <w:rFonts w:ascii="ArialMT" w:hAnsi="ArialMT"/>
+          <w:color w:val="2F5496" w:themeColor="accent1" w:themeShade="BF"/>
+          <w:sz w:val="22"/>
+          <w:szCs w:val="22"/>
+          <w:lang w:val="en-US"/>
+        </w:rPr>
+        <w:t>,</w:t>
+      </w:r>
+      <w:r>
+        <w:rPr>
+          <w:rFonts w:ascii="ArialMT" w:hAnsi="ArialMT"/>
+          <w:color w:val="2F5496" w:themeColor="accent1" w:themeShade="BF"/>
+          <w:sz w:val="22"/>
+          <w:szCs w:val="22"/>
+          <w:lang w:val="en-US"/>
+        </w:rPr>
+        <w:t xml:space="preserve"> i</w:t>
+      </w:r>
+      <w:r>
+        <w:rPr>
+          <w:rFonts w:ascii="ArialMT" w:hAnsi="ArialMT"/>
+          <w:color w:val="2F5496" w:themeColor="accent1" w:themeShade="BF"/>
+          <w:sz w:val="22"/>
+          <w:szCs w:val="22"/>
+          <w:lang w:val="en-US"/>
+        </w:rPr>
+        <w:t>nto the Unity Editor; or simply, double click</w:t>
+      </w:r>
+      <w:r>
+        <w:rPr>
+          <w:rFonts w:ascii="ArialMT" w:hAnsi="ArialMT"/>
+          <w:color w:val="2F5496" w:themeColor="accent1" w:themeShade="BF"/>
+          <w:sz w:val="22"/>
+          <w:szCs w:val="22"/>
+          <w:lang w:val="en-US"/>
+        </w:rPr>
+        <w:t>ing</w:t>
+      </w:r>
+      <w:r>
+        <w:rPr>
+          <w:rFonts w:ascii="ArialMT" w:hAnsi="ArialMT"/>
+          <w:color w:val="2F5496" w:themeColor="accent1" w:themeShade="BF"/>
+          <w:sz w:val="22"/>
+          <w:szCs w:val="22"/>
+          <w:lang w:val="en-US"/>
+        </w:rPr>
+        <w:t xml:space="preserve"> on </w:t>
+      </w:r>
+      <w:proofErr w:type="gramStart"/>
+      <w:r>
+        <w:rPr>
+          <w:rFonts w:ascii="ArialMT" w:hAnsi="ArialMT"/>
+          <w:color w:val="2F5496" w:themeColor="accent1" w:themeShade="BF"/>
+          <w:sz w:val="22"/>
+          <w:szCs w:val="22"/>
+          <w:lang w:val="en-US"/>
+        </w:rPr>
+        <w:t>the .</w:t>
+      </w:r>
+      <w:proofErr w:type="spellStart"/>
+      <w:r>
+        <w:rPr>
+          <w:rFonts w:ascii="ArialMT" w:hAnsi="ArialMT"/>
+          <w:color w:val="2F5496" w:themeColor="accent1" w:themeShade="BF"/>
+          <w:sz w:val="22"/>
+          <w:szCs w:val="22"/>
+          <w:lang w:val="en-US"/>
+        </w:rPr>
+        <w:t>unitypackage</w:t>
+      </w:r>
+      <w:proofErr w:type="spellEnd"/>
+      <w:proofErr w:type="gramEnd"/>
+      <w:r>
+        <w:rPr>
+          <w:rFonts w:ascii="ArialMT" w:hAnsi="ArialMT"/>
+          <w:color w:val="2F5496" w:themeColor="accent1" w:themeShade="BF"/>
+          <w:sz w:val="22"/>
+          <w:szCs w:val="22"/>
+          <w:lang w:val="en-US"/>
+        </w:rPr>
+        <w:t xml:space="preserve"> file to open and import it inside the last opened Unity project.</w:t>
+      </w:r>
+    </w:p>
+    <w:p>
+      <w:pPr>
+        <w:shd w:val="clear" w:color="auto" w:fill="FFFFFF"/>
+        <w:spacing w:before="100" w:beforeAutospacing="1" w:after="100" w:afterAutospacing="1"/>
+        <w:rPr>
+          <w:lang w:val="en-US"/>
+        </w:rPr>
+      </w:pPr>
     </w:p>
     <w:p>
       <w:pPr>
@@ -5106,6 +5429,7 @@
           <w:szCs w:val="22"/>
           <w:lang w:val="en-US"/>
         </w:rPr>
+        <w:lastRenderedPageBreak/>
         <w:t xml:space="preserve">The &amp; (instead of the &amp;&amp; logical operand) is used for bit comparison, therefore </w:t>
       </w:r>
       <w:proofErr w:type="spellStart"/>
@@ -5185,35 +5509,34 @@
       <w:tblPr>
         <w:tblStyle w:val="TableGrid"/>
         <w:tblW w:w="0" w:type="auto"/>
+        <w:jc w:val="center"/>
         <w:tblLook w:val="04A0" w:firstRow="1" w:lastRow="0" w:firstColumn="1" w:lastColumn="0" w:noHBand="0" w:noVBand="1"/>
       </w:tblPr>
       <w:tblGrid>
-        <w:gridCol w:w="3116"/>
-        <w:gridCol w:w="3117"/>
-        <w:gridCol w:w="3117"/>
+        <w:gridCol w:w="2263"/>
+        <w:gridCol w:w="1701"/>
+        <w:gridCol w:w="1701"/>
       </w:tblGrid>
       <w:tr>
+        <w:trPr>
+          <w:jc w:val="center"/>
+        </w:trPr>
         <w:tc>
           <w:tcPr>
-            <w:tcW w:w="3116" w:type="dxa"/>
+            <w:tcW w:w="2263" w:type="dxa"/>
+            <w:vAlign w:val="center"/>
           </w:tcPr>
           <w:p>
             <w:pPr>
-              <w:spacing w:before="100" w:beforeAutospacing="1" w:after="100" w:afterAutospacing="1"/>
+              <w:pStyle w:val="Heading2"/>
               <w:rPr>
                 <w:rFonts w:ascii="Consolas" w:hAnsi="Consolas" w:cs="Consolas"/>
-                <w:color w:val="2F5496" w:themeColor="accent1" w:themeShade="BF"/>
-                <w:sz w:val="22"/>
-                <w:szCs w:val="22"/>
                 <w:lang w:val="en-US"/>
               </w:rPr>
             </w:pPr>
             <w:r>
               <w:rPr>
                 <w:rFonts w:ascii="Consolas" w:hAnsi="Consolas" w:cs="Consolas"/>
-                <w:color w:val="2F5496" w:themeColor="accent1" w:themeShade="BF"/>
-                <w:sz w:val="22"/>
-                <w:szCs w:val="22"/>
                 <w:lang w:val="en-US"/>
               </w:rPr>
               <w:t>1</w:t>
@@ -5221,9 +5544,6 @@
             <w:r>
               <w:rPr>
                 <w:rFonts w:ascii="Consolas" w:hAnsi="Consolas" w:cs="Consolas"/>
-                <w:color w:val="2F5496" w:themeColor="accent1" w:themeShade="BF"/>
-                <w:sz w:val="22"/>
-                <w:szCs w:val="22"/>
                 <w:vertAlign w:val="superscript"/>
                 <w:lang w:val="en-US"/>
               </w:rPr>
@@ -5232,9 +5552,6 @@
             <w:r>
               <w:rPr>
                 <w:rFonts w:ascii="Consolas" w:hAnsi="Consolas" w:cs="Consolas"/>
-                <w:color w:val="2F5496" w:themeColor="accent1" w:themeShade="BF"/>
-                <w:sz w:val="22"/>
-                <w:szCs w:val="22"/>
                 <w:lang w:val="en-US"/>
               </w:rPr>
               <w:t xml:space="preserve"> run</w:t>
@@ -5243,25 +5560,20 @@
         </w:tc>
         <w:tc>
           <w:tcPr>
-            <w:tcW w:w="3117" w:type="dxa"/>
+            <w:tcW w:w="1701" w:type="dxa"/>
+            <w:vAlign w:val="center"/>
           </w:tcPr>
           <w:p>
             <w:pPr>
-              <w:spacing w:before="100" w:beforeAutospacing="1" w:after="100" w:afterAutospacing="1"/>
+              <w:pStyle w:val="Heading2"/>
               <w:rPr>
                 <w:rFonts w:ascii="Consolas" w:hAnsi="Consolas" w:cs="Consolas"/>
-                <w:color w:val="2F5496" w:themeColor="accent1" w:themeShade="BF"/>
-                <w:sz w:val="22"/>
-                <w:szCs w:val="22"/>
                 <w:lang w:val="en-US"/>
               </w:rPr>
             </w:pPr>
             <w:r>
               <w:rPr>
                 <w:rFonts w:ascii="Consolas" w:hAnsi="Consolas" w:cs="Consolas"/>
-                <w:color w:val="2F5496" w:themeColor="accent1" w:themeShade="BF"/>
-                <w:sz w:val="22"/>
-                <w:szCs w:val="22"/>
                 <w:lang w:val="en-US"/>
               </w:rPr>
               <w:t>111 &amp;</w:t>
@@ -5269,21 +5581,15 @@
           </w:p>
           <w:p>
             <w:pPr>
-              <w:spacing w:before="100" w:beforeAutospacing="1" w:after="100" w:afterAutospacing="1"/>
+              <w:pStyle w:val="Heading2"/>
               <w:rPr>
                 <w:rFonts w:ascii="Consolas" w:hAnsi="Consolas" w:cs="Consolas"/>
-                <w:color w:val="2F5496" w:themeColor="accent1" w:themeShade="BF"/>
-                <w:sz w:val="22"/>
-                <w:szCs w:val="22"/>
                 <w:lang w:val="en-US"/>
               </w:rPr>
             </w:pPr>
             <w:r>
               <w:rPr>
                 <w:rFonts w:ascii="Consolas" w:hAnsi="Consolas" w:cs="Consolas"/>
-                <w:color w:val="2F5496" w:themeColor="accent1" w:themeShade="BF"/>
-                <w:sz w:val="22"/>
-                <w:szCs w:val="22"/>
                 <w:lang w:val="en-US"/>
               </w:rPr>
               <w:t>110=</w:t>
@@ -5291,21 +5597,15 @@
           </w:p>
           <w:p>
             <w:pPr>
-              <w:spacing w:before="100" w:beforeAutospacing="1" w:after="100" w:afterAutospacing="1"/>
+              <w:pStyle w:val="Heading2"/>
               <w:rPr>
                 <w:rFonts w:ascii="Consolas" w:hAnsi="Consolas" w:cs="Consolas"/>
-                <w:color w:val="2F5496" w:themeColor="accent1" w:themeShade="BF"/>
-                <w:sz w:val="22"/>
-                <w:szCs w:val="22"/>
                 <w:lang w:val="en-US"/>
               </w:rPr>
             </w:pPr>
             <w:r>
               <w:rPr>
                 <w:rFonts w:ascii="Consolas" w:hAnsi="Consolas" w:cs="Consolas"/>
-                <w:color w:val="2F5496" w:themeColor="accent1" w:themeShade="BF"/>
-                <w:sz w:val="22"/>
-                <w:szCs w:val="22"/>
                 <w:lang w:val="en-US"/>
               </w:rPr>
               <w:t>110</w:t>
@@ -5314,25 +5614,20 @@
         </w:tc>
         <w:tc>
           <w:tcPr>
-            <w:tcW w:w="3117" w:type="dxa"/>
+            <w:tcW w:w="1701" w:type="dxa"/>
+            <w:vAlign w:val="center"/>
           </w:tcPr>
           <w:p>
             <w:pPr>
-              <w:spacing w:before="100" w:beforeAutospacing="1" w:after="100" w:afterAutospacing="1"/>
+              <w:pStyle w:val="Heading2"/>
               <w:rPr>
                 <w:rFonts w:ascii="Consolas" w:hAnsi="Consolas" w:cs="Consolas"/>
-                <w:color w:val="2F5496" w:themeColor="accent1" w:themeShade="BF"/>
-                <w:sz w:val="22"/>
-                <w:szCs w:val="22"/>
                 <w:lang w:val="en-US"/>
               </w:rPr>
             </w:pPr>
             <w:r>
               <w:rPr>
                 <w:rFonts w:ascii="Consolas" w:hAnsi="Consolas" w:cs="Consolas"/>
-                <w:color w:val="2F5496" w:themeColor="accent1" w:themeShade="BF"/>
-                <w:sz w:val="22"/>
-                <w:szCs w:val="22"/>
                 <w:lang w:val="en-US"/>
               </w:rPr>
               <w:t>n=1</w:t>
@@ -5340,12 +5635,9 @@
           </w:p>
           <w:p>
             <w:pPr>
-              <w:spacing w:before="100" w:beforeAutospacing="1" w:after="100" w:afterAutospacing="1"/>
+              <w:pStyle w:val="Heading2"/>
               <w:rPr>
                 <w:rFonts w:ascii="Consolas" w:hAnsi="Consolas" w:cs="Consolas"/>
-                <w:color w:val="2F5496" w:themeColor="accent1" w:themeShade="BF"/>
-                <w:sz w:val="22"/>
-                <w:szCs w:val="22"/>
                 <w:lang w:val="en-US"/>
               </w:rPr>
             </w:pPr>
@@ -5353,9 +5645,6 @@
             <w:r>
               <w:rPr>
                 <w:rFonts w:ascii="Consolas" w:hAnsi="Consolas" w:cs="Consolas"/>
-                <w:color w:val="2F5496" w:themeColor="accent1" w:themeShade="BF"/>
-                <w:sz w:val="22"/>
-                <w:szCs w:val="22"/>
                 <w:lang w:val="en-US"/>
               </w:rPr>
               <w:t>i</w:t>
@@ -5364,9 +5653,6 @@
             <w:r>
               <w:rPr>
                 <w:rFonts w:ascii="Consolas" w:hAnsi="Consolas" w:cs="Consolas"/>
-                <w:color w:val="2F5496" w:themeColor="accent1" w:themeShade="BF"/>
-                <w:sz w:val="22"/>
-                <w:szCs w:val="22"/>
                 <w:lang w:val="en-US"/>
               </w:rPr>
               <w:t>=110</w:t>
@@ -5374,12 +5660,9 @@
           </w:p>
           <w:p>
             <w:pPr>
-              <w:spacing w:before="100" w:beforeAutospacing="1" w:after="100" w:afterAutospacing="1"/>
+              <w:pStyle w:val="Heading2"/>
               <w:rPr>
                 <w:rFonts w:ascii="Consolas" w:hAnsi="Consolas" w:cs="Consolas"/>
-                <w:color w:val="2F5496" w:themeColor="accent1" w:themeShade="BF"/>
-                <w:sz w:val="22"/>
-                <w:szCs w:val="22"/>
                 <w:lang w:val="en-US"/>
               </w:rPr>
             </w:pPr>
@@ -5387,38 +5670,32 @@
         </w:tc>
       </w:tr>
       <w:tr>
+        <w:trPr>
+          <w:jc w:val="center"/>
+        </w:trPr>
         <w:tc>
           <w:tcPr>
-            <w:tcW w:w="3116" w:type="dxa"/>
+            <w:tcW w:w="2263" w:type="dxa"/>
+            <w:vAlign w:val="center"/>
           </w:tcPr>
           <w:p>
             <w:pPr>
-              <w:spacing w:before="100" w:beforeAutospacing="1" w:after="100" w:afterAutospacing="1"/>
+              <w:pStyle w:val="Heading2"/>
               <w:rPr>
                 <w:rFonts w:ascii="Consolas" w:hAnsi="Consolas" w:cs="Consolas"/>
-                <w:color w:val="2F5496" w:themeColor="accent1" w:themeShade="BF"/>
-                <w:sz w:val="22"/>
-                <w:szCs w:val="22"/>
                 <w:lang w:val="en-US"/>
               </w:rPr>
             </w:pPr>
             <w:r>
               <w:rPr>
                 <w:rFonts w:ascii="Consolas" w:hAnsi="Consolas" w:cs="Consolas"/>
-                <w:color w:val="2F5496" w:themeColor="accent1" w:themeShade="BF"/>
-                <w:sz w:val="22"/>
-                <w:szCs w:val="22"/>
                 <w:lang w:val="en-US"/>
               </w:rPr>
-              <w:lastRenderedPageBreak/>
               <w:t>2</w:t>
             </w:r>
             <w:r>
               <w:rPr>
                 <w:rFonts w:ascii="Consolas" w:hAnsi="Consolas" w:cs="Consolas"/>
-                <w:color w:val="2F5496" w:themeColor="accent1" w:themeShade="BF"/>
-                <w:sz w:val="22"/>
-                <w:szCs w:val="22"/>
                 <w:vertAlign w:val="superscript"/>
                 <w:lang w:val="en-US"/>
               </w:rPr>
@@ -5427,9 +5704,6 @@
             <w:r>
               <w:rPr>
                 <w:rFonts w:ascii="Consolas" w:hAnsi="Consolas" w:cs="Consolas"/>
-                <w:color w:val="2F5496" w:themeColor="accent1" w:themeShade="BF"/>
-                <w:sz w:val="22"/>
-                <w:szCs w:val="22"/>
                 <w:lang w:val="en-US"/>
               </w:rPr>
               <w:t xml:space="preserve"> run</w:t>
@@ -5438,25 +5712,20 @@
         </w:tc>
         <w:tc>
           <w:tcPr>
-            <w:tcW w:w="3117" w:type="dxa"/>
+            <w:tcW w:w="1701" w:type="dxa"/>
+            <w:vAlign w:val="center"/>
           </w:tcPr>
           <w:p>
             <w:pPr>
-              <w:spacing w:before="100" w:beforeAutospacing="1" w:after="100" w:afterAutospacing="1"/>
+              <w:pStyle w:val="Heading2"/>
               <w:rPr>
                 <w:rFonts w:ascii="Consolas" w:hAnsi="Consolas" w:cs="Consolas"/>
-                <w:color w:val="2F5496" w:themeColor="accent1" w:themeShade="BF"/>
-                <w:sz w:val="22"/>
-                <w:szCs w:val="22"/>
                 <w:lang w:val="en-US"/>
               </w:rPr>
             </w:pPr>
             <w:r>
               <w:rPr>
                 <w:rFonts w:ascii="Consolas" w:hAnsi="Consolas" w:cs="Consolas"/>
-                <w:color w:val="2F5496" w:themeColor="accent1" w:themeShade="BF"/>
-                <w:sz w:val="22"/>
-                <w:szCs w:val="22"/>
                 <w:lang w:val="en-US"/>
               </w:rPr>
               <w:t>110 &amp;</w:t>
@@ -5464,21 +5733,15 @@
           </w:p>
           <w:p>
             <w:pPr>
-              <w:spacing w:before="100" w:beforeAutospacing="1" w:after="100" w:afterAutospacing="1"/>
+              <w:pStyle w:val="Heading2"/>
               <w:rPr>
                 <w:rFonts w:ascii="Consolas" w:hAnsi="Consolas" w:cs="Consolas"/>
-                <w:color w:val="2F5496" w:themeColor="accent1" w:themeShade="BF"/>
-                <w:sz w:val="22"/>
-                <w:szCs w:val="22"/>
                 <w:lang w:val="en-US"/>
               </w:rPr>
             </w:pPr>
             <w:r>
               <w:rPr>
                 <w:rFonts w:ascii="Consolas" w:hAnsi="Consolas" w:cs="Consolas"/>
-                <w:color w:val="2F5496" w:themeColor="accent1" w:themeShade="BF"/>
-                <w:sz w:val="22"/>
-                <w:szCs w:val="22"/>
                 <w:lang w:val="en-US"/>
               </w:rPr>
               <w:t>101=</w:t>
@@ -5486,21 +5749,15 @@
           </w:p>
           <w:p>
             <w:pPr>
-              <w:spacing w:before="100" w:beforeAutospacing="1" w:after="100" w:afterAutospacing="1"/>
+              <w:pStyle w:val="Heading2"/>
               <w:rPr>
                 <w:rFonts w:ascii="Consolas" w:hAnsi="Consolas" w:cs="Consolas"/>
-                <w:color w:val="2F5496" w:themeColor="accent1" w:themeShade="BF"/>
-                <w:sz w:val="22"/>
-                <w:szCs w:val="22"/>
                 <w:lang w:val="en-US"/>
               </w:rPr>
             </w:pPr>
             <w:r>
               <w:rPr>
                 <w:rFonts w:ascii="Consolas" w:hAnsi="Consolas" w:cs="Consolas"/>
-                <w:color w:val="2F5496" w:themeColor="accent1" w:themeShade="BF"/>
-                <w:sz w:val="22"/>
-                <w:szCs w:val="22"/>
                 <w:lang w:val="en-US"/>
               </w:rPr>
               <w:t>100</w:t>
@@ -5509,25 +5766,20 @@
         </w:tc>
         <w:tc>
           <w:tcPr>
-            <w:tcW w:w="3117" w:type="dxa"/>
+            <w:tcW w:w="1701" w:type="dxa"/>
+            <w:vAlign w:val="center"/>
           </w:tcPr>
           <w:p>
             <w:pPr>
-              <w:spacing w:before="100" w:beforeAutospacing="1" w:after="100" w:afterAutospacing="1"/>
+              <w:pStyle w:val="Heading2"/>
               <w:rPr>
                 <w:rFonts w:ascii="Consolas" w:hAnsi="Consolas" w:cs="Consolas"/>
-                <w:color w:val="2F5496" w:themeColor="accent1" w:themeShade="BF"/>
-                <w:sz w:val="22"/>
-                <w:szCs w:val="22"/>
                 <w:lang w:val="en-US"/>
               </w:rPr>
             </w:pPr>
             <w:r>
               <w:rPr>
                 <w:rFonts w:ascii="Consolas" w:hAnsi="Consolas" w:cs="Consolas"/>
-                <w:color w:val="2F5496" w:themeColor="accent1" w:themeShade="BF"/>
-                <w:sz w:val="22"/>
-                <w:szCs w:val="22"/>
                 <w:lang w:val="en-US"/>
               </w:rPr>
               <w:t>n=2</w:t>
@@ -5535,12 +5787,9 @@
           </w:p>
           <w:p>
             <w:pPr>
-              <w:spacing w:before="100" w:beforeAutospacing="1" w:after="100" w:afterAutospacing="1"/>
+              <w:pStyle w:val="Heading2"/>
               <w:rPr>
                 <w:rFonts w:ascii="Consolas" w:hAnsi="Consolas" w:cs="Consolas"/>
-                <w:color w:val="2F5496" w:themeColor="accent1" w:themeShade="BF"/>
-                <w:sz w:val="22"/>
-                <w:szCs w:val="22"/>
                 <w:lang w:val="en-US"/>
               </w:rPr>
             </w:pPr>
@@ -5548,9 +5797,6 @@
             <w:r>
               <w:rPr>
                 <w:rFonts w:ascii="Consolas" w:hAnsi="Consolas" w:cs="Consolas"/>
-                <w:color w:val="2F5496" w:themeColor="accent1" w:themeShade="BF"/>
-                <w:sz w:val="22"/>
-                <w:szCs w:val="22"/>
                 <w:lang w:val="en-US"/>
               </w:rPr>
               <w:t>i</w:t>
@@ -5559,9 +5805,6 @@
             <w:r>
               <w:rPr>
                 <w:rFonts w:ascii="Consolas" w:hAnsi="Consolas" w:cs="Consolas"/>
-                <w:color w:val="2F5496" w:themeColor="accent1" w:themeShade="BF"/>
-                <w:sz w:val="22"/>
-                <w:szCs w:val="22"/>
                 <w:lang w:val="en-US"/>
               </w:rPr>
               <w:t>=100</w:t>
@@ -5570,27 +5813,25 @@
         </w:tc>
       </w:tr>
       <w:tr>
+        <w:trPr>
+          <w:jc w:val="center"/>
+        </w:trPr>
         <w:tc>
           <w:tcPr>
-            <w:tcW w:w="3116" w:type="dxa"/>
+            <w:tcW w:w="2263" w:type="dxa"/>
+            <w:vAlign w:val="center"/>
           </w:tcPr>
           <w:p>
             <w:pPr>
-              <w:spacing w:before="100" w:beforeAutospacing="1" w:after="100" w:afterAutospacing="1"/>
+              <w:pStyle w:val="Heading2"/>
               <w:rPr>
                 <w:rFonts w:ascii="Consolas" w:hAnsi="Consolas" w:cs="Consolas"/>
-                <w:color w:val="2F5496" w:themeColor="accent1" w:themeShade="BF"/>
-                <w:sz w:val="22"/>
-                <w:szCs w:val="22"/>
                 <w:lang w:val="en-US"/>
               </w:rPr>
             </w:pPr>
             <w:r>
               <w:rPr>
                 <w:rFonts w:ascii="Consolas" w:hAnsi="Consolas" w:cs="Consolas"/>
-                <w:color w:val="2F5496" w:themeColor="accent1" w:themeShade="BF"/>
-                <w:sz w:val="22"/>
-                <w:szCs w:val="22"/>
                 <w:lang w:val="en-US"/>
               </w:rPr>
               <w:t>3</w:t>
@@ -5598,9 +5839,6 @@
             <w:r>
               <w:rPr>
                 <w:rFonts w:ascii="Consolas" w:hAnsi="Consolas" w:cs="Consolas"/>
-                <w:color w:val="2F5496" w:themeColor="accent1" w:themeShade="BF"/>
-                <w:sz w:val="22"/>
-                <w:szCs w:val="22"/>
                 <w:vertAlign w:val="superscript"/>
                 <w:lang w:val="en-US"/>
               </w:rPr>
@@ -5609,9 +5847,6 @@
             <w:r>
               <w:rPr>
                 <w:rFonts w:ascii="Consolas" w:hAnsi="Consolas" w:cs="Consolas"/>
-                <w:color w:val="2F5496" w:themeColor="accent1" w:themeShade="BF"/>
-                <w:sz w:val="22"/>
-                <w:szCs w:val="22"/>
                 <w:lang w:val="en-US"/>
               </w:rPr>
               <w:t xml:space="preserve"> run</w:t>
@@ -5620,25 +5855,20 @@
         </w:tc>
         <w:tc>
           <w:tcPr>
-            <w:tcW w:w="3117" w:type="dxa"/>
+            <w:tcW w:w="1701" w:type="dxa"/>
+            <w:vAlign w:val="center"/>
           </w:tcPr>
           <w:p>
             <w:pPr>
-              <w:spacing w:before="100" w:beforeAutospacing="1" w:after="100" w:afterAutospacing="1"/>
+              <w:pStyle w:val="Heading2"/>
               <w:rPr>
                 <w:rFonts w:ascii="Consolas" w:hAnsi="Consolas" w:cs="Consolas"/>
-                <w:color w:val="2F5496" w:themeColor="accent1" w:themeShade="BF"/>
-                <w:sz w:val="22"/>
-                <w:szCs w:val="22"/>
                 <w:lang w:val="en-US"/>
               </w:rPr>
             </w:pPr>
             <w:r>
               <w:rPr>
                 <w:rFonts w:ascii="Consolas" w:hAnsi="Consolas" w:cs="Consolas"/>
-                <w:color w:val="2F5496" w:themeColor="accent1" w:themeShade="BF"/>
-                <w:sz w:val="22"/>
-                <w:szCs w:val="22"/>
                 <w:lang w:val="en-US"/>
               </w:rPr>
               <w:t>100 &amp;</w:t>
@@ -5646,21 +5876,15 @@
           </w:p>
           <w:p>
             <w:pPr>
-              <w:spacing w:before="100" w:beforeAutospacing="1" w:after="100" w:afterAutospacing="1"/>
+              <w:pStyle w:val="Heading2"/>
               <w:rPr>
                 <w:rFonts w:ascii="Consolas" w:hAnsi="Consolas" w:cs="Consolas"/>
-                <w:color w:val="2F5496" w:themeColor="accent1" w:themeShade="BF"/>
-                <w:sz w:val="22"/>
-                <w:szCs w:val="22"/>
                 <w:lang w:val="en-US"/>
               </w:rPr>
             </w:pPr>
             <w:r>
               <w:rPr>
                 <w:rFonts w:ascii="Consolas" w:hAnsi="Consolas" w:cs="Consolas"/>
-                <w:color w:val="2F5496" w:themeColor="accent1" w:themeShade="BF"/>
-                <w:sz w:val="22"/>
-                <w:szCs w:val="22"/>
                 <w:lang w:val="en-US"/>
               </w:rPr>
               <w:t>011=</w:t>
@@ -5668,21 +5892,15 @@
           </w:p>
           <w:p>
             <w:pPr>
-              <w:spacing w:before="100" w:beforeAutospacing="1" w:after="100" w:afterAutospacing="1"/>
+              <w:pStyle w:val="Heading2"/>
               <w:rPr>
                 <w:rFonts w:ascii="Consolas" w:hAnsi="Consolas" w:cs="Consolas"/>
-                <w:color w:val="2F5496" w:themeColor="accent1" w:themeShade="BF"/>
-                <w:sz w:val="22"/>
-                <w:szCs w:val="22"/>
                 <w:lang w:val="en-US"/>
               </w:rPr>
             </w:pPr>
             <w:r>
               <w:rPr>
                 <w:rFonts w:ascii="Consolas" w:hAnsi="Consolas" w:cs="Consolas"/>
-                <w:color w:val="2F5496" w:themeColor="accent1" w:themeShade="BF"/>
-                <w:sz w:val="22"/>
-                <w:szCs w:val="22"/>
                 <w:lang w:val="en-US"/>
               </w:rPr>
               <w:t>000</w:t>
@@ -5691,25 +5909,20 @@
         </w:tc>
         <w:tc>
           <w:tcPr>
-            <w:tcW w:w="3117" w:type="dxa"/>
+            <w:tcW w:w="1701" w:type="dxa"/>
+            <w:vAlign w:val="center"/>
           </w:tcPr>
           <w:p>
             <w:pPr>
-              <w:spacing w:before="100" w:beforeAutospacing="1" w:after="100" w:afterAutospacing="1"/>
+              <w:pStyle w:val="Heading2"/>
               <w:rPr>
                 <w:rFonts w:ascii="Consolas" w:hAnsi="Consolas" w:cs="Consolas"/>
-                <w:color w:val="2F5496" w:themeColor="accent1" w:themeShade="BF"/>
-                <w:sz w:val="22"/>
-                <w:szCs w:val="22"/>
                 <w:lang w:val="en-US"/>
               </w:rPr>
             </w:pPr>
             <w:r>
               <w:rPr>
                 <w:rFonts w:ascii="Consolas" w:hAnsi="Consolas" w:cs="Consolas"/>
-                <w:color w:val="2F5496" w:themeColor="accent1" w:themeShade="BF"/>
-                <w:sz w:val="22"/>
-                <w:szCs w:val="22"/>
                 <w:lang w:val="en-US"/>
               </w:rPr>
               <w:t>n=3</w:t>
@@ -5717,12 +5930,9 @@
           </w:p>
           <w:p>
             <w:pPr>
-              <w:spacing w:before="100" w:beforeAutospacing="1" w:after="100" w:afterAutospacing="1"/>
+              <w:pStyle w:val="Heading2"/>
               <w:rPr>
                 <w:rFonts w:ascii="Consolas" w:hAnsi="Consolas" w:cs="Consolas"/>
-                <w:color w:val="2F5496" w:themeColor="accent1" w:themeShade="BF"/>
-                <w:sz w:val="22"/>
-                <w:szCs w:val="22"/>
                 <w:lang w:val="en-US"/>
               </w:rPr>
             </w:pPr>
@@ -5730,9 +5940,6 @@
             <w:r>
               <w:rPr>
                 <w:rFonts w:ascii="Consolas" w:hAnsi="Consolas" w:cs="Consolas"/>
-                <w:color w:val="2F5496" w:themeColor="accent1" w:themeShade="BF"/>
-                <w:sz w:val="22"/>
-                <w:szCs w:val="22"/>
                 <w:lang w:val="en-US"/>
               </w:rPr>
               <w:t>i</w:t>
@@ -5741,9 +5948,6 @@
             <w:r>
               <w:rPr>
                 <w:rFonts w:ascii="Consolas" w:hAnsi="Consolas" w:cs="Consolas"/>
-                <w:color w:val="2F5496" w:themeColor="accent1" w:themeShade="BF"/>
-                <w:sz w:val="22"/>
-                <w:szCs w:val="22"/>
                 <w:lang w:val="en-US"/>
               </w:rPr>
               <w:t>=000</w:t>
@@ -5751,12 +5955,9 @@
           </w:p>
           <w:p>
             <w:pPr>
-              <w:spacing w:before="100" w:beforeAutospacing="1" w:after="100" w:afterAutospacing="1"/>
+              <w:pStyle w:val="Heading2"/>
               <w:rPr>
                 <w:rFonts w:ascii="Consolas" w:hAnsi="Consolas" w:cs="Consolas"/>
-                <w:color w:val="2F5496" w:themeColor="accent1" w:themeShade="BF"/>
-                <w:sz w:val="22"/>
-                <w:szCs w:val="22"/>
                 <w:lang w:val="en-US"/>
               </w:rPr>
             </w:pPr>
@@ -6293,9 +6494,9 @@
   </w:abstractNum>
   <w:abstractNum w:abstractNumId="4" w15:restartNumberingAfterBreak="0">
     <w:nsid w:val="58EA414B"/>
-    <w:multiLevelType w:val="hybridMultilevel"/>
-    <w:tmpl w:val="2DD21AB2"/>
-    <w:lvl w:ilvl="0" w:tplc="0409000F">
+    <w:multiLevelType w:val="multilevel"/>
+    <w:tmpl w:val="3508DAA6"/>
+    <w:lvl w:ilvl="0">
       <w:start w:val="1"/>
       <w:numFmt w:val="decimal"/>
       <w:lvlText w:val="%1."/>
@@ -6304,77 +6505,109 @@
         <w:ind w:left="720" w:hanging="360"/>
       </w:pPr>
     </w:lvl>
-    <w:lvl w:ilvl="1" w:tplc="04090019" w:tentative="1">
-      <w:start w:val="1"/>
-      <w:numFmt w:val="lowerLetter"/>
-      <w:lvlText w:val="%2."/>
+    <w:lvl w:ilvl="1">
+      <w:start w:val="10"/>
+      <w:numFmt w:val="decimal"/>
+      <w:isLgl/>
+      <w:lvlText w:val="%1.%2."/>
       <w:lvlJc w:val="left"/>
       <w:pPr>
-        <w:ind w:left="1440" w:hanging="360"/>
-      </w:pPr>
+        <w:ind w:left="1340" w:hanging="620"/>
+      </w:pPr>
+      <w:rPr>
+        <w:rFonts w:hint="default"/>
+      </w:rPr>
     </w:lvl>
-    <w:lvl w:ilvl="2" w:tplc="0409001B" w:tentative="1">
-      <w:start w:val="1"/>
-      <w:numFmt w:val="lowerRoman"/>
-      <w:lvlText w:val="%3."/>
-      <w:lvlJc w:val="right"/>
-      <w:pPr>
-        <w:ind w:left="2160" w:hanging="180"/>
-      </w:pPr>
-    </w:lvl>
-    <w:lvl w:ilvl="3" w:tplc="0409000F" w:tentative="1">
+    <w:lvl w:ilvl="2">
       <w:start w:val="1"/>
       <w:numFmt w:val="decimal"/>
-      <w:lvlText w:val="%4."/>
+      <w:isLgl/>
+      <w:lvlText w:val="%1.%2.%3."/>
       <w:lvlJc w:val="left"/>
       <w:pPr>
-        <w:ind w:left="2880" w:hanging="360"/>
-      </w:pPr>
+        <w:ind w:left="1800" w:hanging="720"/>
+      </w:pPr>
+      <w:rPr>
+        <w:rFonts w:hint="default"/>
+      </w:rPr>
     </w:lvl>
-    <w:lvl w:ilvl="4" w:tplc="04090019" w:tentative="1">
-      <w:start w:val="1"/>
-      <w:numFmt w:val="lowerLetter"/>
-      <w:lvlText w:val="%5."/>
-      <w:lvlJc w:val="left"/>
-      <w:pPr>
-        <w:ind w:left="3600" w:hanging="360"/>
-      </w:pPr>
-    </w:lvl>
-    <w:lvl w:ilvl="5" w:tplc="0409001B" w:tentative="1">
-      <w:start w:val="1"/>
-      <w:numFmt w:val="lowerRoman"/>
-      <w:lvlText w:val="%6."/>
-      <w:lvlJc w:val="right"/>
-      <w:pPr>
-        <w:ind w:left="4320" w:hanging="180"/>
-      </w:pPr>
-    </w:lvl>
-    <w:lvl w:ilvl="6" w:tplc="0409000F" w:tentative="1">
+    <w:lvl w:ilvl="3">
       <w:start w:val="1"/>
       <w:numFmt w:val="decimal"/>
-      <w:lvlText w:val="%7."/>
+      <w:isLgl/>
+      <w:lvlText w:val="%1.%2.%3.%4."/>
       <w:lvlJc w:val="left"/>
       <w:pPr>
-        <w:ind w:left="5040" w:hanging="360"/>
-      </w:pPr>
+        <w:ind w:left="2160" w:hanging="720"/>
+      </w:pPr>
+      <w:rPr>
+        <w:rFonts w:hint="default"/>
+      </w:rPr>
     </w:lvl>
-    <w:lvl w:ilvl="7" w:tplc="04090019" w:tentative="1">
+    <w:lvl w:ilvl="4">
       <w:start w:val="1"/>
-      <w:numFmt w:val="lowerLetter"/>
-      <w:lvlText w:val="%8."/>
+      <w:numFmt w:val="decimal"/>
+      <w:isLgl/>
+      <w:lvlText w:val="%1.%2.%3.%4.%5."/>
       <w:lvlJc w:val="left"/>
       <w:pPr>
-        <w:ind w:left="5760" w:hanging="360"/>
-      </w:pPr>
+        <w:ind w:left="2880" w:hanging="1080"/>
+      </w:pPr>
+      <w:rPr>
+        <w:rFonts w:hint="default"/>
+      </w:rPr>
     </w:lvl>
-    <w:lvl w:ilvl="8" w:tplc="0409001B" w:tentative="1">
+    <w:lvl w:ilvl="5">
       <w:start w:val="1"/>
-      <w:numFmt w:val="lowerRoman"/>
-      <w:lvlText w:val="%9."/>
-      <w:lvlJc w:val="right"/>
-      <w:pPr>
-        <w:ind w:left="6480" w:hanging="180"/>
-      </w:pPr>
+      <w:numFmt w:val="decimal"/>
+      <w:isLgl/>
+      <w:lvlText w:val="%1.%2.%3.%4.%5.%6."/>
+      <w:lvlJc w:val="left"/>
+      <w:pPr>
+        <w:ind w:left="3240" w:hanging="1080"/>
+      </w:pPr>
+      <w:rPr>
+        <w:rFonts w:hint="default"/>
+      </w:rPr>
+    </w:lvl>
+    <w:lvl w:ilvl="6">
+      <w:start w:val="1"/>
+      <w:numFmt w:val="decimal"/>
+      <w:isLgl/>
+      <w:lvlText w:val="%1.%2.%3.%4.%5.%6.%7."/>
+      <w:lvlJc w:val="left"/>
+      <w:pPr>
+        <w:ind w:left="3960" w:hanging="1440"/>
+      </w:pPr>
+      <w:rPr>
+        <w:rFonts w:hint="default"/>
+      </w:rPr>
+    </w:lvl>
+    <w:lvl w:ilvl="7">
+      <w:start w:val="1"/>
+      <w:numFmt w:val="decimal"/>
+      <w:isLgl/>
+      <w:lvlText w:val="%1.%2.%3.%4.%5.%6.%7.%8."/>
+      <w:lvlJc w:val="left"/>
+      <w:pPr>
+        <w:ind w:left="4320" w:hanging="1440"/>
+      </w:pPr>
+      <w:rPr>
+        <w:rFonts w:hint="default"/>
+      </w:rPr>
+    </w:lvl>
+    <w:lvl w:ilvl="8">
+      <w:start w:val="1"/>
+      <w:numFmt w:val="decimal"/>
+      <w:isLgl/>
+      <w:lvlText w:val="%1.%2.%3.%4.%5.%6.%7.%8.%9."/>
+      <w:lvlJc w:val="left"/>
+      <w:pPr>
+        <w:ind w:left="5040" w:hanging="1800"/>
+      </w:pPr>
+      <w:rPr>
+        <w:rFonts w:hint="default"/>
+      </w:rPr>
     </w:lvl>
   </w:abstractNum>
   <w:abstractNum w:abstractNumId="5" w15:restartNumberingAfterBreak="0">
@@ -7142,6 +7375,49 @@
       <w:rFonts w:ascii="Times New Roman" w:eastAsia="Times New Roman" w:hAnsi="Times New Roman" w:cs="Times New Roman"/>
     </w:rPr>
   </w:style>
+  <w:style w:type="paragraph" w:styleId="Heading1">
+    <w:name w:val="heading 1"/>
+    <w:basedOn w:val="Normal"/>
+    <w:next w:val="Normal"/>
+    <w:link w:val="Heading1Char"/>
+    <w:uiPriority w:val="9"/>
+    <w:qFormat/>
+    <w:rsid w:val="005768DC"/>
+    <w:pPr>
+      <w:keepNext/>
+      <w:keepLines/>
+      <w:spacing w:before="240"/>
+      <w:outlineLvl w:val="0"/>
+    </w:pPr>
+    <w:rPr>
+      <w:rFonts w:asciiTheme="majorHAnsi" w:eastAsiaTheme="majorEastAsia" w:hAnsiTheme="majorHAnsi" w:cstheme="majorBidi"/>
+      <w:color w:val="2F5496" w:themeColor="accent1" w:themeShade="BF"/>
+      <w:sz w:val="32"/>
+      <w:szCs w:val="32"/>
+    </w:rPr>
+  </w:style>
+  <w:style w:type="paragraph" w:styleId="Heading2">
+    <w:name w:val="heading 2"/>
+    <w:basedOn w:val="Normal"/>
+    <w:next w:val="Normal"/>
+    <w:link w:val="Heading2Char"/>
+    <w:uiPriority w:val="9"/>
+    <w:unhideWhenUsed/>
+    <w:qFormat/>
+    <w:rsid w:val="005768DC"/>
+    <w:pPr>
+      <w:keepNext/>
+      <w:keepLines/>
+      <w:spacing w:before="40"/>
+      <w:outlineLvl w:val="1"/>
+    </w:pPr>
+    <w:rPr>
+      <w:rFonts w:asciiTheme="majorHAnsi" w:eastAsiaTheme="majorEastAsia" w:hAnsiTheme="majorHAnsi" w:cstheme="majorBidi"/>
+      <w:color w:val="2F5496" w:themeColor="accent1" w:themeShade="BF"/>
+      <w:sz w:val="26"/>
+      <w:szCs w:val="26"/>
+    </w:rPr>
+  </w:style>
   <w:style w:type="character" w:default="1" w:styleId="DefaultParagraphFont">
     <w:name w:val="Default Paragraph Font"/>
     <w:uiPriority w:val="1"/>
@@ -7289,6 +7565,41 @@
     <w:pPr>
       <w:spacing w:before="100" w:beforeAutospacing="1" w:after="100" w:afterAutospacing="1"/>
     </w:pPr>
+  </w:style>
+  <w:style w:type="paragraph" w:styleId="NoSpacing">
+    <w:name w:val="No Spacing"/>
+    <w:uiPriority w:val="1"/>
+    <w:qFormat/>
+    <w:rsid w:val="005768DC"/>
+    <w:rPr>
+      <w:rFonts w:ascii="Times New Roman" w:eastAsia="Times New Roman" w:hAnsi="Times New Roman" w:cs="Times New Roman"/>
+    </w:rPr>
+  </w:style>
+  <w:style w:type="character" w:customStyle="1" w:styleId="Heading1Char">
+    <w:name w:val="Heading 1 Char"/>
+    <w:basedOn w:val="DefaultParagraphFont"/>
+    <w:link w:val="Heading1"/>
+    <w:uiPriority w:val="9"/>
+    <w:rsid w:val="005768DC"/>
+    <w:rPr>
+      <w:rFonts w:asciiTheme="majorHAnsi" w:eastAsiaTheme="majorEastAsia" w:hAnsiTheme="majorHAnsi" w:cstheme="majorBidi"/>
+      <w:color w:val="2F5496" w:themeColor="accent1" w:themeShade="BF"/>
+      <w:sz w:val="32"/>
+      <w:szCs w:val="32"/>
+    </w:rPr>
+  </w:style>
+  <w:style w:type="character" w:customStyle="1" w:styleId="Heading2Char">
+    <w:name w:val="Heading 2 Char"/>
+    <w:basedOn w:val="DefaultParagraphFont"/>
+    <w:link w:val="Heading2"/>
+    <w:uiPriority w:val="9"/>
+    <w:rsid w:val="005768DC"/>
+    <w:rPr>
+      <w:rFonts w:asciiTheme="majorHAnsi" w:eastAsiaTheme="majorEastAsia" w:hAnsiTheme="majorHAnsi" w:cstheme="majorBidi"/>
+      <w:color w:val="2F5496" w:themeColor="accent1" w:themeShade="BF"/>
+      <w:sz w:val="26"/>
+      <w:szCs w:val="26"/>
+    </w:rPr>
   </w:style>
 </w:styles>
 </file>

</xml_diff>

<commit_message>
Answer 1.1 in paper
</commit_message>
<xml_diff>
--- a/Developer Support Engineer Interview test.docx
+++ b/Developer Support Engineer Interview test.docx
@@ -931,6 +931,124 @@
     <w:p>
       <w:pPr>
         <w:shd w:val="clear" w:color="auto" w:fill="FFFFFF"/>
+        <w:tabs>
+          <w:tab w:val="left" w:pos="916"/>
+          <w:tab w:val="left" w:pos="1832"/>
+          <w:tab w:val="left" w:pos="2748"/>
+          <w:tab w:val="left" w:pos="3664"/>
+          <w:tab w:val="left" w:pos="4580"/>
+          <w:tab w:val="left" w:pos="5496"/>
+          <w:tab w:val="left" w:pos="6412"/>
+          <w:tab w:val="left" w:pos="7328"/>
+          <w:tab w:val="left" w:pos="8244"/>
+          <w:tab w:val="left" w:pos="9160"/>
+          <w:tab w:val="left" w:pos="10076"/>
+          <w:tab w:val="left" w:pos="10992"/>
+          <w:tab w:val="left" w:pos="11908"/>
+          <w:tab w:val="left" w:pos="12824"/>
+          <w:tab w:val="left" w:pos="13740"/>
+          <w:tab w:val="left" w:pos="14656"/>
+        </w:tabs>
+        <w:rPr>
+          <w:rFonts w:ascii="Consolas" w:hAnsi="Consolas" w:cs="Consolas"/>
+          <w:sz w:val="16"/>
+          <w:szCs w:val="16"/>
+        </w:rPr>
+      </w:pPr>
+    </w:p>
+    <w:p>
+      <w:pPr>
+        <w:shd w:val="clear" w:color="auto" w:fill="FFFFFF"/>
+        <w:tabs>
+          <w:tab w:val="left" w:pos="916"/>
+          <w:tab w:val="left" w:pos="1832"/>
+          <w:tab w:val="left" w:pos="2748"/>
+          <w:tab w:val="left" w:pos="3664"/>
+          <w:tab w:val="left" w:pos="4580"/>
+          <w:tab w:val="left" w:pos="5496"/>
+          <w:tab w:val="left" w:pos="6412"/>
+          <w:tab w:val="left" w:pos="7328"/>
+          <w:tab w:val="left" w:pos="8244"/>
+          <w:tab w:val="left" w:pos="9160"/>
+          <w:tab w:val="left" w:pos="10076"/>
+          <w:tab w:val="left" w:pos="10992"/>
+          <w:tab w:val="left" w:pos="11908"/>
+          <w:tab w:val="left" w:pos="12824"/>
+          <w:tab w:val="left" w:pos="13740"/>
+          <w:tab w:val="left" w:pos="14656"/>
+        </w:tabs>
+        <w:rPr>
+          <w:rFonts w:ascii="Consolas" w:hAnsi="Consolas" w:cs="Consolas"/>
+          <w:color w:val="2F5496" w:themeColor="accent1" w:themeShade="BF"/>
+          <w:sz w:val="16"/>
+          <w:szCs w:val="16"/>
+          <w:lang w:val="en-US"/>
+        </w:rPr>
+      </w:pPr>
+      <w:r>
+        <w:rPr>
+          <w:rFonts w:ascii="Consolas" w:hAnsi="Consolas" w:cs="Consolas"/>
+          <w:color w:val="2F5496" w:themeColor="accent1" w:themeShade="BF"/>
+          <w:sz w:val="16"/>
+          <w:szCs w:val="16"/>
+          <w:lang w:val="en-US"/>
+        </w:rPr>
+        <w:t xml:space="preserve">You can find my answer on my </w:t>
+      </w:r>
+      <w:r>
+        <w:rPr>
+          <w:rFonts w:ascii="Consolas" w:hAnsi="Consolas" w:cs="Consolas"/>
+          <w:color w:val="2F5496" w:themeColor="accent1" w:themeShade="BF"/>
+          <w:sz w:val="16"/>
+          <w:szCs w:val="16"/>
+          <w:lang w:val="en-US"/>
+        </w:rPr>
+        <w:t xml:space="preserve">Unity project inside my </w:t>
+      </w:r>
+      <w:r>
+        <w:rPr>
+          <w:rFonts w:ascii="Consolas" w:hAnsi="Consolas" w:cs="Consolas"/>
+          <w:color w:val="2F5496" w:themeColor="accent1" w:themeShade="BF"/>
+          <w:sz w:val="16"/>
+          <w:szCs w:val="16"/>
+          <w:lang w:val="en-US"/>
+        </w:rPr>
+        <w:t>GIT</w:t>
+      </w:r>
+      <w:r>
+        <w:rPr>
+          <w:rFonts w:ascii="Consolas" w:hAnsi="Consolas" w:cs="Consolas"/>
+          <w:color w:val="2F5496" w:themeColor="accent1" w:themeShade="BF"/>
+          <w:sz w:val="16"/>
+          <w:szCs w:val="16"/>
+          <w:lang w:val="en-US"/>
+        </w:rPr>
+        <w:t xml:space="preserve"> under Assets/Materials/1.1</w:t>
+      </w:r>
+      <w:r>
+        <w:rPr>
+          <w:rFonts w:ascii="Consolas" w:hAnsi="Consolas" w:cs="Consolas"/>
+          <w:color w:val="2F5496" w:themeColor="accent1" w:themeShade="BF"/>
+          <w:sz w:val="16"/>
+          <w:szCs w:val="16"/>
+          <w:lang w:val="en-US"/>
+        </w:rPr>
+        <w:t>.</w:t>
+      </w:r>
+      <w:r>
+        <w:rPr>
+          <w:rFonts w:ascii="Consolas" w:hAnsi="Consolas" w:cs="Consolas"/>
+          <w:color w:val="2F5496" w:themeColor="accent1" w:themeShade="BF"/>
+          <w:sz w:val="16"/>
+          <w:szCs w:val="16"/>
+          <w:lang w:val="en-US"/>
+        </w:rPr>
+        <w:t xml:space="preserve"> I made 2 versions: one with shadows and one more simple with only Light Probes affecting the color. I wasn’t sure if the question implies shadow management or not.</w:t>
+      </w:r>
+    </w:p>
+    <w:p>
+      <w:pPr>
+        <w:shd w:val="clear" w:color="auto" w:fill="FFFFFF"/>
         <w:spacing w:before="100" w:beforeAutospacing="1" w:after="100" w:afterAutospacing="1"/>
       </w:pPr>
       <w:r>
@@ -1024,6 +1142,7 @@
           <w:sz w:val="22"/>
           <w:szCs w:val="22"/>
         </w:rPr>
+        <w:lastRenderedPageBreak/>
         <w:t xml:space="preserve">} </w:t>
       </w:r>
     </w:p>
@@ -1038,7 +1157,6 @@
           <w:sz w:val="22"/>
           <w:szCs w:val="22"/>
         </w:rPr>
-        <w:lastRenderedPageBreak/>
         <w:t xml:space="preserve">After calling the native function from C#, passing as argument an object of type TwoStrings, the variable “concatenated” of the object will store the two strings in </w:t>
       </w:r>
     </w:p>
@@ -1632,7 +1750,18 @@
           <w:szCs w:val="22"/>
           <w:lang w:val="en-US"/>
         </w:rPr>
-        <w:t>It is generally used with Asset Bundles to include (download) some content from an online server, lighting the app</w:t>
+        <w:t xml:space="preserve">It is generally used with Asset Bundles to </w:t>
+      </w:r>
+      <w:r>
+        <w:rPr>
+          <w:rFonts w:ascii="ArialMT" w:hAnsi="ArialMT"/>
+          <w:color w:val="2F5496" w:themeColor="accent1" w:themeShade="BF"/>
+          <w:sz w:val="22"/>
+          <w:szCs w:val="22"/>
+          <w:lang w:val="en-US"/>
+        </w:rPr>
+        <w:lastRenderedPageBreak/>
+        <w:t>include (download) some content from an online server, lighting the app</w:t>
       </w:r>
       <w:r>
         <w:rPr>
@@ -1682,7 +1811,6 @@
           <w:szCs w:val="22"/>
           <w:lang w:val="en-US"/>
         </w:rPr>
-        <w:lastRenderedPageBreak/>
         <w:t xml:space="preserve">initial </w:t>
       </w:r>
       <w:r>
@@ -2477,7 +2605,27 @@
           <w:szCs w:val="22"/>
           <w:lang w:val="en-US"/>
         </w:rPr>
-        <w:t>at unexpected times, stopping the game/app at unexpected moments until the GC finishes its process. On quick reaction games this may become a critical issue, mainly because on first person shooters, a small halt of processes might result in a difference between kill o being killed.</w:t>
+        <w:t xml:space="preserve">at unexpected times, stopping the game/app at </w:t>
+      </w:r>
+      <w:r>
+        <w:rPr>
+          <w:rFonts w:ascii="ArialMT" w:hAnsi="ArialMT"/>
+          <w:color w:val="2F5496" w:themeColor="accent1" w:themeShade="BF"/>
+          <w:sz w:val="22"/>
+          <w:szCs w:val="22"/>
+          <w:lang w:val="en-US"/>
+        </w:rPr>
+        <w:t>unpredicted</w:t>
+      </w:r>
+      <w:r>
+        <w:rPr>
+          <w:rFonts w:ascii="ArialMT" w:hAnsi="ArialMT"/>
+          <w:color w:val="2F5496" w:themeColor="accent1" w:themeShade="BF"/>
+          <w:sz w:val="22"/>
+          <w:szCs w:val="22"/>
+          <w:lang w:val="en-US"/>
+        </w:rPr>
+        <w:t xml:space="preserve"> moments until the GC finishes its process. On quick reaction games this may become a critical issue, mainly because on first person shooters, a small halt of processes might result in a difference between kill o being killed.</w:t>
       </w:r>
     </w:p>
     <w:p>
@@ -2537,6 +2685,26 @@
         </w:rPr>
         <w:t xml:space="preserve"> that it seems to cope with those problems on most cases. (It also presents some drawbacks on specific cases such as when the IGC enters </w:t>
       </w:r>
+      <w:r>
+        <w:rPr>
+          <w:rFonts w:ascii="ArialMT" w:hAnsi="ArialMT"/>
+          <w:color w:val="2F5496" w:themeColor="accent1" w:themeShade="BF"/>
+          <w:sz w:val="22"/>
+          <w:szCs w:val="22"/>
+          <w:lang w:val="en-US"/>
+        </w:rPr>
+        <w:t>in a</w:t>
+      </w:r>
+      <w:r>
+        <w:rPr>
+          <w:rFonts w:ascii="ArialMT" w:hAnsi="ArialMT"/>
+          <w:color w:val="2F5496" w:themeColor="accent1" w:themeShade="BF"/>
+          <w:sz w:val="22"/>
+          <w:szCs w:val="22"/>
+          <w:lang w:val="en-US"/>
+        </w:rPr>
+        <w:t xml:space="preserve"> long inventory loop because many assets are changing constantly so it </w:t>
+      </w:r>
       <w:proofErr w:type="gramStart"/>
       <w:r>
         <w:rPr>
@@ -2546,7 +2714,7 @@
           <w:szCs w:val="22"/>
           <w:lang w:val="en-US"/>
         </w:rPr>
-        <w:t>an</w:t>
+        <w:t>has to</w:t>
       </w:r>
       <w:proofErr w:type="gramEnd"/>
       <w:r>
@@ -2557,7 +2725,7 @@
           <w:szCs w:val="22"/>
           <w:lang w:val="en-US"/>
         </w:rPr>
-        <w:t xml:space="preserve"> long inventory loop because many assets are changing constantly so it has to run again)</w:t>
+        <w:t xml:space="preserve"> run again)</w:t>
       </w:r>
     </w:p>
     <w:p>

</xml_diff>